<commit_message>
+ planarea flower plots
</commit_message>
<xml_diff>
--- a/figs/msens-summary_env-national-ocs/table_ecoregion_planarea_scores.docx
+++ b/figs/msens-summary_env-national-ocs/table_ecoregion_planarea_scores.docx
@@ -53,7 +53,6 @@
           </w:tcPr>
           <w:p>
             <w:pPr>
-              <w:pStyle w:val="Normal"/>
               <w:jc w:val="left"/>
               <w:pBdr>
                 <w:bottom w:val="none" w:sz="0" w:space="0" w:color="000000"/>
@@ -106,7 +105,6 @@
           </w:tcPr>
           <w:p>
             <w:pPr>
-              <w:pStyle w:val="Normal"/>
               <w:jc w:val="right"/>
               <w:pBdr>
                 <w:bottom w:val="none" w:sz="0" w:space="0" w:color="000000"/>
@@ -159,7 +157,6 @@
           </w:tcPr>
           <w:p>
             <w:pPr>
-              <w:pStyle w:val="Normal"/>
               <w:jc w:val="right"/>
               <w:pBdr>
                 <w:bottom w:val="none" w:sz="0" w:space="0" w:color="000000"/>
@@ -236,7 +233,6 @@
           </w:tcPr>
           <w:p>
             <w:pPr>
-              <w:pStyle w:val="Normal"/>
               <w:jc w:val="right"/>
               <w:pBdr>
                 <w:bottom w:val="none" w:sz="0" w:space="0" w:color="000000"/>
@@ -289,7 +285,6 @@
           </w:tcPr>
           <w:p>
             <w:pPr>
-              <w:pStyle w:val="Normal"/>
               <w:jc w:val="right"/>
               <w:pBdr>
                 <w:bottom w:val="none" w:sz="0" w:space="0" w:color="000000"/>
@@ -342,7 +337,6 @@
           </w:tcPr>
           <w:p>
             <w:pPr>
-              <w:pStyle w:val="Normal"/>
               <w:jc w:val="right"/>
               <w:pBdr>
                 <w:bottom w:val="none" w:sz="0" w:space="0" w:color="000000"/>
@@ -419,7 +413,6 @@
           </w:tcPr>
           <w:p>
             <w:pPr>
-              <w:pStyle w:val="Normal"/>
               <w:jc w:val="right"/>
               <w:pBdr>
                 <w:bottom w:val="none" w:sz="0" w:space="0" w:color="000000"/>
@@ -472,7 +465,6 @@
           </w:tcPr>
           <w:p>
             <w:pPr>
-              <w:pStyle w:val="Normal"/>
               <w:jc w:val="right"/>
               <w:pBdr>
                 <w:bottom w:val="none" w:sz="0" w:space="0" w:color="000000"/>
@@ -549,7 +541,6 @@
           </w:tcPr>
           <w:p>
             <w:pPr>
-              <w:pStyle w:val="Normal"/>
               <w:jc w:val="right"/>
               <w:pBdr>
                 <w:bottom w:val="none" w:sz="0" w:space="0" w:color="000000"/>
@@ -602,7 +593,6 @@
           </w:tcPr>
           <w:p>
             <w:pPr>
-              <w:pStyle w:val="Normal"/>
               <w:jc w:val="right"/>
               <w:pBdr>
                 <w:bottom w:val="none" w:sz="0" w:space="0" w:color="000000"/>
@@ -734,7 +724,6 @@
           </w:tcPr>
           <w:p>
             <w:pPr>
-              <w:pStyle w:val="Normal"/>
               <w:jc w:val="left"/>
               <w:pBdr>
                 <w:bottom w:val="none" w:sz="0" w:space="0" w:color="000000"/>
@@ -907,7 +896,6 @@
           </w:tcPr>
           <w:p>
             <w:pPr>
-              <w:pStyle w:val="Normal"/>
               <w:jc w:val="right"/>
               <w:pBdr>
                 <w:bottom w:val="none" w:sz="0" w:space="0" w:color="000000"/>
@@ -960,7 +948,6 @@
           </w:tcPr>
           <w:p>
             <w:pPr>
-              <w:pStyle w:val="Normal"/>
               <w:jc w:val="right"/>
               <w:pBdr>
                 <w:bottom w:val="none" w:sz="0" w:space="0" w:color="000000"/>
@@ -1013,7 +1000,6 @@
           </w:tcPr>
           <w:p>
             <w:pPr>
-              <w:pStyle w:val="Normal"/>
               <w:jc w:val="right"/>
               <w:pBdr>
                 <w:bottom w:val="none" w:sz="0" w:space="0" w:color="000000"/>
@@ -1066,7 +1052,6 @@
           </w:tcPr>
           <w:p>
             <w:pPr>
-              <w:pStyle w:val="Normal"/>
               <w:jc w:val="right"/>
               <w:pBdr>
                 <w:bottom w:val="none" w:sz="0" w:space="0" w:color="000000"/>
@@ -1119,7 +1104,6 @@
           </w:tcPr>
           <w:p>
             <w:pPr>
-              <w:pStyle w:val="Normal"/>
               <w:jc w:val="right"/>
               <w:pBdr>
                 <w:bottom w:val="none" w:sz="0" w:space="0" w:color="000000"/>
@@ -1172,7 +1156,6 @@
           </w:tcPr>
           <w:p>
             <w:pPr>
-              <w:pStyle w:val="Normal"/>
               <w:jc w:val="right"/>
               <w:pBdr>
                 <w:bottom w:val="none" w:sz="0" w:space="0" w:color="000000"/>
@@ -1225,7 +1208,6 @@
           </w:tcPr>
           <w:p>
             <w:pPr>
-              <w:pStyle w:val="Normal"/>
               <w:jc w:val="right"/>
               <w:pBdr>
                 <w:bottom w:val="none" w:sz="0" w:space="0" w:color="000000"/>
@@ -1278,7 +1260,6 @@
           </w:tcPr>
           <w:p>
             <w:pPr>
-              <w:pStyle w:val="Normal"/>
               <w:jc w:val="right"/>
               <w:pBdr>
                 <w:bottom w:val="none" w:sz="0" w:space="0" w:color="000000"/>
@@ -1331,7 +1312,6 @@
           </w:tcPr>
           <w:p>
             <w:pPr>
-              <w:pStyle w:val="Normal"/>
               <w:jc w:val="right"/>
               <w:pBdr>
                 <w:bottom w:val="none" w:sz="0" w:space="0" w:color="000000"/>
@@ -1390,7 +1370,6 @@
           </w:tcPr>
           <w:p>
             <w:pPr>
-              <w:pStyle w:val="Normal"/>
               <w:jc w:val="left"/>
               <w:pBdr>
                 <w:bottom w:val="none" w:sz="0" w:space="0" w:color="000000"/>
@@ -1515,7 +1494,6 @@
           </w:tcPr>
           <w:p>
             <w:pPr>
-              <w:pStyle w:val="Normal"/>
               <w:jc w:val="right"/>
               <w:pBdr>
                 <w:bottom w:val="none" w:sz="0" w:space="0" w:color="000000"/>
@@ -1568,7 +1546,6 @@
           </w:tcPr>
           <w:p>
             <w:pPr>
-              <w:pStyle w:val="Normal"/>
               <w:jc w:val="right"/>
               <w:pBdr>
                 <w:bottom w:val="none" w:sz="0" w:space="0" w:color="000000"/>
@@ -1621,7 +1598,6 @@
           </w:tcPr>
           <w:p>
             <w:pPr>
-              <w:pStyle w:val="Normal"/>
               <w:jc w:val="right"/>
               <w:pBdr>
                 <w:bottom w:val="none" w:sz="0" w:space="0" w:color="000000"/>
@@ -1674,7 +1650,6 @@
           </w:tcPr>
           <w:p>
             <w:pPr>
-              <w:pStyle w:val="Normal"/>
               <w:jc w:val="right"/>
               <w:pBdr>
                 <w:bottom w:val="none" w:sz="0" w:space="0" w:color="000000"/>
@@ -1727,7 +1702,6 @@
           </w:tcPr>
           <w:p>
             <w:pPr>
-              <w:pStyle w:val="Normal"/>
               <w:jc w:val="right"/>
               <w:pBdr>
                 <w:bottom w:val="none" w:sz="0" w:space="0" w:color="000000"/>
@@ -1780,7 +1754,6 @@
           </w:tcPr>
           <w:p>
             <w:pPr>
-              <w:pStyle w:val="Normal"/>
               <w:jc w:val="right"/>
               <w:pBdr>
                 <w:bottom w:val="none" w:sz="0" w:space="0" w:color="000000"/>
@@ -1833,7 +1806,6 @@
           </w:tcPr>
           <w:p>
             <w:pPr>
-              <w:pStyle w:val="Normal"/>
               <w:jc w:val="right"/>
               <w:pBdr>
                 <w:bottom w:val="none" w:sz="0" w:space="0" w:color="000000"/>
@@ -1886,7 +1858,6 @@
           </w:tcPr>
           <w:p>
             <w:pPr>
-              <w:pStyle w:val="Normal"/>
               <w:jc w:val="right"/>
               <w:pBdr>
                 <w:bottom w:val="none" w:sz="0" w:space="0" w:color="000000"/>
@@ -1939,7 +1910,6 @@
           </w:tcPr>
           <w:p>
             <w:pPr>
-              <w:pStyle w:val="Normal"/>
               <w:jc w:val="right"/>
               <w:pBdr>
                 <w:bottom w:val="none" w:sz="0" w:space="0" w:color="000000"/>
@@ -1998,7 +1968,6 @@
           </w:tcPr>
           <w:p>
             <w:pPr>
-              <w:pStyle w:val="Normal"/>
               <w:jc w:val="left"/>
               <w:pBdr>
                 <w:bottom w:val="none" w:sz="0" w:space="0" w:color="000000"/>
@@ -2123,7 +2092,6 @@
           </w:tcPr>
           <w:p>
             <w:pPr>
-              <w:pStyle w:val="Normal"/>
               <w:jc w:val="right"/>
               <w:pBdr>
                 <w:bottom w:val="none" w:sz="0" w:space="0" w:color="000000"/>
@@ -2176,7 +2144,6 @@
           </w:tcPr>
           <w:p>
             <w:pPr>
-              <w:pStyle w:val="Normal"/>
               <w:jc w:val="right"/>
               <w:pBdr>
                 <w:bottom w:val="none" w:sz="0" w:space="0" w:color="000000"/>
@@ -2229,7 +2196,6 @@
           </w:tcPr>
           <w:p>
             <w:pPr>
-              <w:pStyle w:val="Normal"/>
               <w:jc w:val="right"/>
               <w:pBdr>
                 <w:bottom w:val="none" w:sz="0" w:space="0" w:color="000000"/>
@@ -2282,7 +2248,6 @@
           </w:tcPr>
           <w:p>
             <w:pPr>
-              <w:pStyle w:val="Normal"/>
               <w:jc w:val="right"/>
               <w:pBdr>
                 <w:bottom w:val="none" w:sz="0" w:space="0" w:color="000000"/>
@@ -2335,7 +2300,6 @@
           </w:tcPr>
           <w:p>
             <w:pPr>
-              <w:pStyle w:val="Normal"/>
               <w:jc w:val="right"/>
               <w:pBdr>
                 <w:bottom w:val="none" w:sz="0" w:space="0" w:color="000000"/>
@@ -2388,7 +2352,6 @@
           </w:tcPr>
           <w:p>
             <w:pPr>
-              <w:pStyle w:val="Normal"/>
               <w:jc w:val="right"/>
               <w:pBdr>
                 <w:bottom w:val="none" w:sz="0" w:space="0" w:color="000000"/>
@@ -2441,7 +2404,6 @@
           </w:tcPr>
           <w:p>
             <w:pPr>
-              <w:pStyle w:val="Normal"/>
               <w:jc w:val="right"/>
               <w:pBdr>
                 <w:bottom w:val="none" w:sz="0" w:space="0" w:color="000000"/>
@@ -2494,7 +2456,6 @@
           </w:tcPr>
           <w:p>
             <w:pPr>
-              <w:pStyle w:val="Normal"/>
               <w:jc w:val="right"/>
               <w:pBdr>
                 <w:bottom w:val="none" w:sz="0" w:space="0" w:color="000000"/>
@@ -2547,7 +2508,6 @@
           </w:tcPr>
           <w:p>
             <w:pPr>
-              <w:pStyle w:val="Normal"/>
               <w:jc w:val="right"/>
               <w:pBdr>
                 <w:bottom w:val="none" w:sz="0" w:space="0" w:color="000000"/>
@@ -2606,7 +2566,6 @@
           </w:tcPr>
           <w:p>
             <w:pPr>
-              <w:pStyle w:val="Normal"/>
               <w:jc w:val="left"/>
               <w:pBdr>
                 <w:bottom w:val="none" w:sz="0" w:space="0" w:color="000000"/>
@@ -2731,7 +2690,6 @@
           </w:tcPr>
           <w:p>
             <w:pPr>
-              <w:pStyle w:val="Normal"/>
               <w:jc w:val="right"/>
               <w:pBdr>
                 <w:bottom w:val="none" w:sz="0" w:space="0" w:color="000000"/>
@@ -2784,7 +2742,6 @@
           </w:tcPr>
           <w:p>
             <w:pPr>
-              <w:pStyle w:val="Normal"/>
               <w:jc w:val="right"/>
               <w:pBdr>
                 <w:bottom w:val="none" w:sz="0" w:space="0" w:color="000000"/>
@@ -2837,7 +2794,6 @@
           </w:tcPr>
           <w:p>
             <w:pPr>
-              <w:pStyle w:val="Normal"/>
               <w:jc w:val="right"/>
               <w:pBdr>
                 <w:bottom w:val="none" w:sz="0" w:space="0" w:color="000000"/>
@@ -2890,7 +2846,6 @@
           </w:tcPr>
           <w:p>
             <w:pPr>
-              <w:pStyle w:val="Normal"/>
               <w:jc w:val="right"/>
               <w:pBdr>
                 <w:bottom w:val="none" w:sz="0" w:space="0" w:color="000000"/>
@@ -2943,7 +2898,6 @@
           </w:tcPr>
           <w:p>
             <w:pPr>
-              <w:pStyle w:val="Normal"/>
               <w:jc w:val="right"/>
               <w:pBdr>
                 <w:bottom w:val="none" w:sz="0" w:space="0" w:color="000000"/>
@@ -2996,7 +2950,6 @@
           </w:tcPr>
           <w:p>
             <w:pPr>
-              <w:pStyle w:val="Normal"/>
               <w:jc w:val="right"/>
               <w:pBdr>
                 <w:bottom w:val="none" w:sz="0" w:space="0" w:color="000000"/>
@@ -3049,7 +3002,6 @@
           </w:tcPr>
           <w:p>
             <w:pPr>
-              <w:pStyle w:val="Normal"/>
               <w:jc w:val="right"/>
               <w:pBdr>
                 <w:bottom w:val="none" w:sz="0" w:space="0" w:color="000000"/>
@@ -3102,7 +3054,6 @@
           </w:tcPr>
           <w:p>
             <w:pPr>
-              <w:pStyle w:val="Normal"/>
               <w:jc w:val="right"/>
               <w:pBdr>
                 <w:bottom w:val="none" w:sz="0" w:space="0" w:color="000000"/>
@@ -3155,7 +3106,6 @@
           </w:tcPr>
           <w:p>
             <w:pPr>
-              <w:pStyle w:val="Normal"/>
               <w:jc w:val="right"/>
               <w:pBdr>
                 <w:bottom w:val="none" w:sz="0" w:space="0" w:color="000000"/>
@@ -3214,7 +3164,6 @@
           </w:tcPr>
           <w:p>
             <w:pPr>
-              <w:pStyle w:val="Normal"/>
               <w:jc w:val="left"/>
               <w:pBdr>
                 <w:bottom w:val="none" w:sz="0" w:space="0" w:color="000000"/>
@@ -3363,7 +3312,6 @@
           </w:tcPr>
           <w:p>
             <w:pPr>
-              <w:pStyle w:val="Normal"/>
               <w:jc w:val="right"/>
               <w:pBdr>
                 <w:bottom w:val="none" w:sz="0" w:space="0" w:color="000000"/>
@@ -3416,7 +3364,6 @@
           </w:tcPr>
           <w:p>
             <w:pPr>
-              <w:pStyle w:val="Normal"/>
               <w:jc w:val="right"/>
               <w:pBdr>
                 <w:bottom w:val="none" w:sz="0" w:space="0" w:color="000000"/>
@@ -3469,7 +3416,6 @@
           </w:tcPr>
           <w:p>
             <w:pPr>
-              <w:pStyle w:val="Normal"/>
               <w:jc w:val="right"/>
               <w:pBdr>
                 <w:bottom w:val="none" w:sz="0" w:space="0" w:color="000000"/>
@@ -3522,7 +3468,6 @@
           </w:tcPr>
           <w:p>
             <w:pPr>
-              <w:pStyle w:val="Normal"/>
               <w:jc w:val="right"/>
               <w:pBdr>
                 <w:bottom w:val="none" w:sz="0" w:space="0" w:color="000000"/>
@@ -3575,7 +3520,6 @@
           </w:tcPr>
           <w:p>
             <w:pPr>
-              <w:pStyle w:val="Normal"/>
               <w:jc w:val="right"/>
               <w:pBdr>
                 <w:bottom w:val="none" w:sz="0" w:space="0" w:color="000000"/>
@@ -3628,7 +3572,6 @@
           </w:tcPr>
           <w:p>
             <w:pPr>
-              <w:pStyle w:val="Normal"/>
               <w:jc w:val="right"/>
               <w:pBdr>
                 <w:bottom w:val="none" w:sz="0" w:space="0" w:color="000000"/>
@@ -3681,7 +3624,6 @@
           </w:tcPr>
           <w:p>
             <w:pPr>
-              <w:pStyle w:val="Normal"/>
               <w:jc w:val="right"/>
               <w:pBdr>
                 <w:bottom w:val="none" w:sz="0" w:space="0" w:color="000000"/>
@@ -3734,7 +3676,6 @@
           </w:tcPr>
           <w:p>
             <w:pPr>
-              <w:pStyle w:val="Normal"/>
               <w:jc w:val="right"/>
               <w:pBdr>
                 <w:bottom w:val="none" w:sz="0" w:space="0" w:color="000000"/>
@@ -3787,7 +3728,6 @@
           </w:tcPr>
           <w:p>
             <w:pPr>
-              <w:pStyle w:val="Normal"/>
               <w:jc w:val="right"/>
               <w:pBdr>
                 <w:bottom w:val="none" w:sz="0" w:space="0" w:color="000000"/>
@@ -3846,7 +3786,6 @@
           </w:tcPr>
           <w:p>
             <w:pPr>
-              <w:pStyle w:val="Normal"/>
               <w:jc w:val="left"/>
               <w:pBdr>
                 <w:bottom w:val="none" w:sz="0" w:space="0" w:color="000000"/>
@@ -3971,7 +3910,6 @@
           </w:tcPr>
           <w:p>
             <w:pPr>
-              <w:pStyle w:val="Normal"/>
               <w:jc w:val="right"/>
               <w:pBdr>
                 <w:bottom w:val="none" w:sz="0" w:space="0" w:color="000000"/>
@@ -4024,7 +3962,6 @@
           </w:tcPr>
           <w:p>
             <w:pPr>
-              <w:pStyle w:val="Normal"/>
               <w:jc w:val="right"/>
               <w:pBdr>
                 <w:bottom w:val="none" w:sz="0" w:space="0" w:color="000000"/>
@@ -4077,7 +4014,6 @@
           </w:tcPr>
           <w:p>
             <w:pPr>
-              <w:pStyle w:val="Normal"/>
               <w:jc w:val="right"/>
               <w:pBdr>
                 <w:bottom w:val="none" w:sz="0" w:space="0" w:color="000000"/>
@@ -4130,7 +4066,6 @@
           </w:tcPr>
           <w:p>
             <w:pPr>
-              <w:pStyle w:val="Normal"/>
               <w:jc w:val="right"/>
               <w:pBdr>
                 <w:bottom w:val="none" w:sz="0" w:space="0" w:color="000000"/>
@@ -4183,7 +4118,6 @@
           </w:tcPr>
           <w:p>
             <w:pPr>
-              <w:pStyle w:val="Normal"/>
               <w:jc w:val="right"/>
               <w:pBdr>
                 <w:bottom w:val="none" w:sz="0" w:space="0" w:color="000000"/>
@@ -4236,7 +4170,6 @@
           </w:tcPr>
           <w:p>
             <w:pPr>
-              <w:pStyle w:val="Normal"/>
               <w:jc w:val="right"/>
               <w:pBdr>
                 <w:bottom w:val="none" w:sz="0" w:space="0" w:color="000000"/>
@@ -4289,7 +4222,6 @@
           </w:tcPr>
           <w:p>
             <w:pPr>
-              <w:pStyle w:val="Normal"/>
               <w:jc w:val="right"/>
               <w:pBdr>
                 <w:bottom w:val="none" w:sz="0" w:space="0" w:color="000000"/>
@@ -4342,7 +4274,6 @@
           </w:tcPr>
           <w:p>
             <w:pPr>
-              <w:pStyle w:val="Normal"/>
               <w:jc w:val="right"/>
               <w:pBdr>
                 <w:bottom w:val="none" w:sz="0" w:space="0" w:color="000000"/>
@@ -4395,7 +4326,6 @@
           </w:tcPr>
           <w:p>
             <w:pPr>
-              <w:pStyle w:val="Normal"/>
               <w:jc w:val="right"/>
               <w:pBdr>
                 <w:bottom w:val="none" w:sz="0" w:space="0" w:color="000000"/>
@@ -4454,7 +4384,6 @@
           </w:tcPr>
           <w:p>
             <w:pPr>
-              <w:pStyle w:val="Normal"/>
               <w:jc w:val="left"/>
               <w:pBdr>
                 <w:bottom w:val="none" w:sz="0" w:space="0" w:color="000000"/>
@@ -4579,7 +4508,6 @@
           </w:tcPr>
           <w:p>
             <w:pPr>
-              <w:pStyle w:val="Normal"/>
               <w:jc w:val="right"/>
               <w:pBdr>
                 <w:bottom w:val="none" w:sz="0" w:space="0" w:color="000000"/>
@@ -4632,7 +4560,6 @@
           </w:tcPr>
           <w:p>
             <w:pPr>
-              <w:pStyle w:val="Normal"/>
               <w:jc w:val="right"/>
               <w:pBdr>
                 <w:bottom w:val="none" w:sz="0" w:space="0" w:color="000000"/>
@@ -4685,7 +4612,6 @@
           </w:tcPr>
           <w:p>
             <w:pPr>
-              <w:pStyle w:val="Normal"/>
               <w:jc w:val="right"/>
               <w:pBdr>
                 <w:bottom w:val="none" w:sz="0" w:space="0" w:color="000000"/>
@@ -4738,7 +4664,6 @@
           </w:tcPr>
           <w:p>
             <w:pPr>
-              <w:pStyle w:val="Normal"/>
               <w:jc w:val="right"/>
               <w:pBdr>
                 <w:bottom w:val="none" w:sz="0" w:space="0" w:color="000000"/>
@@ -4791,7 +4716,6 @@
           </w:tcPr>
           <w:p>
             <w:pPr>
-              <w:pStyle w:val="Normal"/>
               <w:jc w:val="right"/>
               <w:pBdr>
                 <w:bottom w:val="none" w:sz="0" w:space="0" w:color="000000"/>
@@ -4844,7 +4768,6 @@
           </w:tcPr>
           <w:p>
             <w:pPr>
-              <w:pStyle w:val="Normal"/>
               <w:jc w:val="right"/>
               <w:pBdr>
                 <w:bottom w:val="none" w:sz="0" w:space="0" w:color="000000"/>
@@ -4897,7 +4820,6 @@
           </w:tcPr>
           <w:p>
             <w:pPr>
-              <w:pStyle w:val="Normal"/>
               <w:jc w:val="right"/>
               <w:pBdr>
                 <w:bottom w:val="none" w:sz="0" w:space="0" w:color="000000"/>
@@ -4950,7 +4872,6 @@
           </w:tcPr>
           <w:p>
             <w:pPr>
-              <w:pStyle w:val="Normal"/>
               <w:jc w:val="right"/>
               <w:pBdr>
                 <w:bottom w:val="none" w:sz="0" w:space="0" w:color="000000"/>
@@ -5003,7 +4924,6 @@
           </w:tcPr>
           <w:p>
             <w:pPr>
-              <w:pStyle w:val="Normal"/>
               <w:jc w:val="right"/>
               <w:pBdr>
                 <w:bottom w:val="none" w:sz="0" w:space="0" w:color="000000"/>
@@ -5062,7 +4982,6 @@
           </w:tcPr>
           <w:p>
             <w:pPr>
-              <w:pStyle w:val="Normal"/>
               <w:jc w:val="left"/>
               <w:pBdr>
                 <w:bottom w:val="none" w:sz="0" w:space="0" w:color="000000"/>
@@ -5187,7 +5106,6 @@
           </w:tcPr>
           <w:p>
             <w:pPr>
-              <w:pStyle w:val="Normal"/>
               <w:jc w:val="right"/>
               <w:pBdr>
                 <w:bottom w:val="none" w:sz="0" w:space="0" w:color="000000"/>
@@ -5240,7 +5158,6 @@
           </w:tcPr>
           <w:p>
             <w:pPr>
-              <w:pStyle w:val="Normal"/>
               <w:jc w:val="right"/>
               <w:pBdr>
                 <w:bottom w:val="none" w:sz="0" w:space="0" w:color="000000"/>
@@ -5293,7 +5210,6 @@
           </w:tcPr>
           <w:p>
             <w:pPr>
-              <w:pStyle w:val="Normal"/>
               <w:jc w:val="right"/>
               <w:pBdr>
                 <w:bottom w:val="none" w:sz="0" w:space="0" w:color="000000"/>
@@ -5346,7 +5262,6 @@
           </w:tcPr>
           <w:p>
             <w:pPr>
-              <w:pStyle w:val="Normal"/>
               <w:jc w:val="right"/>
               <w:pBdr>
                 <w:bottom w:val="none" w:sz="0" w:space="0" w:color="000000"/>
@@ -5399,7 +5314,6 @@
           </w:tcPr>
           <w:p>
             <w:pPr>
-              <w:pStyle w:val="Normal"/>
               <w:jc w:val="right"/>
               <w:pBdr>
                 <w:bottom w:val="none" w:sz="0" w:space="0" w:color="000000"/>
@@ -5452,7 +5366,6 @@
           </w:tcPr>
           <w:p>
             <w:pPr>
-              <w:pStyle w:val="Normal"/>
               <w:jc w:val="right"/>
               <w:pBdr>
                 <w:bottom w:val="none" w:sz="0" w:space="0" w:color="000000"/>
@@ -5505,7 +5418,6 @@
           </w:tcPr>
           <w:p>
             <w:pPr>
-              <w:pStyle w:val="Normal"/>
               <w:jc w:val="right"/>
               <w:pBdr>
                 <w:bottom w:val="none" w:sz="0" w:space="0" w:color="000000"/>
@@ -5558,7 +5470,6 @@
           </w:tcPr>
           <w:p>
             <w:pPr>
-              <w:pStyle w:val="Normal"/>
               <w:jc w:val="right"/>
               <w:pBdr>
                 <w:bottom w:val="none" w:sz="0" w:space="0" w:color="000000"/>
@@ -5611,7 +5522,6 @@
           </w:tcPr>
           <w:p>
             <w:pPr>
-              <w:pStyle w:val="Normal"/>
               <w:jc w:val="right"/>
               <w:pBdr>
                 <w:bottom w:val="none" w:sz="0" w:space="0" w:color="000000"/>
@@ -5670,7 +5580,6 @@
           </w:tcPr>
           <w:p>
             <w:pPr>
-              <w:pStyle w:val="Normal"/>
               <w:jc w:val="left"/>
               <w:pBdr>
                 <w:bottom w:val="none" w:sz="0" w:space="0" w:color="000000"/>
@@ -5795,7 +5704,6 @@
           </w:tcPr>
           <w:p>
             <w:pPr>
-              <w:pStyle w:val="Normal"/>
               <w:jc w:val="right"/>
               <w:pBdr>
                 <w:bottom w:val="none" w:sz="0" w:space="0" w:color="000000"/>
@@ -5848,7 +5756,6 @@
           </w:tcPr>
           <w:p>
             <w:pPr>
-              <w:pStyle w:val="Normal"/>
               <w:jc w:val="right"/>
               <w:pBdr>
                 <w:bottom w:val="none" w:sz="0" w:space="0" w:color="000000"/>
@@ -5901,7 +5808,6 @@
           </w:tcPr>
           <w:p>
             <w:pPr>
-              <w:pStyle w:val="Normal"/>
               <w:jc w:val="right"/>
               <w:pBdr>
                 <w:bottom w:val="none" w:sz="0" w:space="0" w:color="000000"/>
@@ -5954,7 +5860,6 @@
           </w:tcPr>
           <w:p>
             <w:pPr>
-              <w:pStyle w:val="Normal"/>
               <w:jc w:val="right"/>
               <w:pBdr>
                 <w:bottom w:val="none" w:sz="0" w:space="0" w:color="000000"/>
@@ -6007,7 +5912,6 @@
           </w:tcPr>
           <w:p>
             <w:pPr>
-              <w:pStyle w:val="Normal"/>
               <w:jc w:val="right"/>
               <w:pBdr>
                 <w:bottom w:val="none" w:sz="0" w:space="0" w:color="000000"/>
@@ -6060,7 +5964,6 @@
           </w:tcPr>
           <w:p>
             <w:pPr>
-              <w:pStyle w:val="Normal"/>
               <w:jc w:val="right"/>
               <w:pBdr>
                 <w:bottom w:val="none" w:sz="0" w:space="0" w:color="000000"/>
@@ -6113,7 +6016,6 @@
           </w:tcPr>
           <w:p>
             <w:pPr>
-              <w:pStyle w:val="Normal"/>
               <w:jc w:val="right"/>
               <w:pBdr>
                 <w:bottom w:val="none" w:sz="0" w:space="0" w:color="000000"/>
@@ -6166,7 +6068,6 @@
           </w:tcPr>
           <w:p>
             <w:pPr>
-              <w:pStyle w:val="Normal"/>
               <w:jc w:val="right"/>
               <w:pBdr>
                 <w:bottom w:val="none" w:sz="0" w:space="0" w:color="000000"/>
@@ -6219,7 +6120,6 @@
           </w:tcPr>
           <w:p>
             <w:pPr>
-              <w:pStyle w:val="Normal"/>
               <w:jc w:val="right"/>
               <w:pBdr>
                 <w:bottom w:val="none" w:sz="0" w:space="0" w:color="000000"/>
@@ -6278,7 +6178,6 @@
           </w:tcPr>
           <w:p>
             <w:pPr>
-              <w:pStyle w:val="Normal"/>
               <w:jc w:val="left"/>
               <w:pBdr>
                 <w:bottom w:val="none" w:sz="0" w:space="0" w:color="000000"/>
@@ -6427,7 +6326,6 @@
           </w:tcPr>
           <w:p>
             <w:pPr>
-              <w:pStyle w:val="Normal"/>
               <w:jc w:val="right"/>
               <w:pBdr>
                 <w:bottom w:val="none" w:sz="0" w:space="0" w:color="000000"/>
@@ -6480,7 +6378,6 @@
           </w:tcPr>
           <w:p>
             <w:pPr>
-              <w:pStyle w:val="Normal"/>
               <w:jc w:val="right"/>
               <w:pBdr>
                 <w:bottom w:val="none" w:sz="0" w:space="0" w:color="000000"/>
@@ -6533,7 +6430,6 @@
           </w:tcPr>
           <w:p>
             <w:pPr>
-              <w:pStyle w:val="Normal"/>
               <w:jc w:val="right"/>
               <w:pBdr>
                 <w:bottom w:val="none" w:sz="0" w:space="0" w:color="000000"/>
@@ -6586,7 +6482,6 @@
           </w:tcPr>
           <w:p>
             <w:pPr>
-              <w:pStyle w:val="Normal"/>
               <w:jc w:val="right"/>
               <w:pBdr>
                 <w:bottom w:val="none" w:sz="0" w:space="0" w:color="000000"/>
@@ -6639,7 +6534,6 @@
           </w:tcPr>
           <w:p>
             <w:pPr>
-              <w:pStyle w:val="Normal"/>
               <w:jc w:val="right"/>
               <w:pBdr>
                 <w:bottom w:val="none" w:sz="0" w:space="0" w:color="000000"/>
@@ -6692,7 +6586,6 @@
           </w:tcPr>
           <w:p>
             <w:pPr>
-              <w:pStyle w:val="Normal"/>
               <w:jc w:val="right"/>
               <w:pBdr>
                 <w:bottom w:val="none" w:sz="0" w:space="0" w:color="000000"/>
@@ -6745,7 +6638,6 @@
           </w:tcPr>
           <w:p>
             <w:pPr>
-              <w:pStyle w:val="Normal"/>
               <w:jc w:val="right"/>
               <w:pBdr>
                 <w:bottom w:val="none" w:sz="0" w:space="0" w:color="000000"/>
@@ -6798,7 +6690,6 @@
           </w:tcPr>
           <w:p>
             <w:pPr>
-              <w:pStyle w:val="Normal"/>
               <w:jc w:val="right"/>
               <w:pBdr>
                 <w:bottom w:val="none" w:sz="0" w:space="0" w:color="000000"/>
@@ -6851,7 +6742,6 @@
           </w:tcPr>
           <w:p>
             <w:pPr>
-              <w:pStyle w:val="Normal"/>
               <w:jc w:val="right"/>
               <w:pBdr>
                 <w:bottom w:val="none" w:sz="0" w:space="0" w:color="000000"/>
@@ -6910,7 +6800,6 @@
           </w:tcPr>
           <w:p>
             <w:pPr>
-              <w:pStyle w:val="Normal"/>
               <w:jc w:val="left"/>
               <w:pBdr>
                 <w:bottom w:val="none" w:sz="0" w:space="0" w:color="000000"/>
@@ -7035,7 +6924,6 @@
           </w:tcPr>
           <w:p>
             <w:pPr>
-              <w:pStyle w:val="Normal"/>
               <w:jc w:val="right"/>
               <w:pBdr>
                 <w:bottom w:val="none" w:sz="0" w:space="0" w:color="000000"/>
@@ -7088,7 +6976,6 @@
           </w:tcPr>
           <w:p>
             <w:pPr>
-              <w:pStyle w:val="Normal"/>
               <w:jc w:val="right"/>
               <w:pBdr>
                 <w:bottom w:val="none" w:sz="0" w:space="0" w:color="000000"/>
@@ -7141,7 +7028,6 @@
           </w:tcPr>
           <w:p>
             <w:pPr>
-              <w:pStyle w:val="Normal"/>
               <w:jc w:val="right"/>
               <w:pBdr>
                 <w:bottom w:val="none" w:sz="0" w:space="0" w:color="000000"/>
@@ -7194,7 +7080,6 @@
           </w:tcPr>
           <w:p>
             <w:pPr>
-              <w:pStyle w:val="Normal"/>
               <w:jc w:val="right"/>
               <w:pBdr>
                 <w:bottom w:val="none" w:sz="0" w:space="0" w:color="000000"/>
@@ -7247,7 +7132,6 @@
           </w:tcPr>
           <w:p>
             <w:pPr>
-              <w:pStyle w:val="Normal"/>
               <w:jc w:val="right"/>
               <w:pBdr>
                 <w:bottom w:val="none" w:sz="0" w:space="0" w:color="000000"/>
@@ -7300,7 +7184,6 @@
           </w:tcPr>
           <w:p>
             <w:pPr>
-              <w:pStyle w:val="Normal"/>
               <w:jc w:val="right"/>
               <w:pBdr>
                 <w:bottom w:val="none" w:sz="0" w:space="0" w:color="000000"/>
@@ -7353,7 +7236,6 @@
           </w:tcPr>
           <w:p>
             <w:pPr>
-              <w:pStyle w:val="Normal"/>
               <w:jc w:val="right"/>
               <w:pBdr>
                 <w:bottom w:val="none" w:sz="0" w:space="0" w:color="000000"/>
@@ -7406,7 +7288,6 @@
           </w:tcPr>
           <w:p>
             <w:pPr>
-              <w:pStyle w:val="Normal"/>
               <w:jc w:val="right"/>
               <w:pBdr>
                 <w:bottom w:val="none" w:sz="0" w:space="0" w:color="000000"/>
@@ -7459,7 +7340,6 @@
           </w:tcPr>
           <w:p>
             <w:pPr>
-              <w:pStyle w:val="Normal"/>
               <w:jc w:val="right"/>
               <w:pBdr>
                 <w:bottom w:val="none" w:sz="0" w:space="0" w:color="000000"/>
@@ -7518,7 +7398,6 @@
           </w:tcPr>
           <w:p>
             <w:pPr>
-              <w:pStyle w:val="Normal"/>
               <w:jc w:val="left"/>
               <w:pBdr>
                 <w:bottom w:val="none" w:sz="0" w:space="0" w:color="000000"/>
@@ -7643,7 +7522,6 @@
           </w:tcPr>
           <w:p>
             <w:pPr>
-              <w:pStyle w:val="Normal"/>
               <w:jc w:val="right"/>
               <w:pBdr>
                 <w:bottom w:val="none" w:sz="0" w:space="0" w:color="000000"/>
@@ -7696,7 +7574,6 @@
           </w:tcPr>
           <w:p>
             <w:pPr>
-              <w:pStyle w:val="Normal"/>
               <w:jc w:val="right"/>
               <w:pBdr>
                 <w:bottom w:val="none" w:sz="0" w:space="0" w:color="000000"/>
@@ -7749,7 +7626,6 @@
           </w:tcPr>
           <w:p>
             <w:pPr>
-              <w:pStyle w:val="Normal"/>
               <w:jc w:val="right"/>
               <w:pBdr>
                 <w:bottom w:val="none" w:sz="0" w:space="0" w:color="000000"/>
@@ -7802,7 +7678,6 @@
           </w:tcPr>
           <w:p>
             <w:pPr>
-              <w:pStyle w:val="Normal"/>
               <w:jc w:val="right"/>
               <w:pBdr>
                 <w:bottom w:val="none" w:sz="0" w:space="0" w:color="000000"/>
@@ -7855,7 +7730,6 @@
           </w:tcPr>
           <w:p>
             <w:pPr>
-              <w:pStyle w:val="Normal"/>
               <w:jc w:val="right"/>
               <w:pBdr>
                 <w:bottom w:val="none" w:sz="0" w:space="0" w:color="000000"/>
@@ -7908,7 +7782,6 @@
           </w:tcPr>
           <w:p>
             <w:pPr>
-              <w:pStyle w:val="Normal"/>
               <w:jc w:val="right"/>
               <w:pBdr>
                 <w:bottom w:val="none" w:sz="0" w:space="0" w:color="000000"/>
@@ -7961,7 +7834,6 @@
           </w:tcPr>
           <w:p>
             <w:pPr>
-              <w:pStyle w:val="Normal"/>
               <w:jc w:val="right"/>
               <w:pBdr>
                 <w:bottom w:val="none" w:sz="0" w:space="0" w:color="000000"/>
@@ -8014,7 +7886,6 @@
           </w:tcPr>
           <w:p>
             <w:pPr>
-              <w:pStyle w:val="Normal"/>
               <w:jc w:val="right"/>
               <w:pBdr>
                 <w:bottom w:val="none" w:sz="0" w:space="0" w:color="000000"/>
@@ -8067,7 +7938,6 @@
           </w:tcPr>
           <w:p>
             <w:pPr>
-              <w:pStyle w:val="Normal"/>
               <w:jc w:val="right"/>
               <w:pBdr>
                 <w:bottom w:val="none" w:sz="0" w:space="0" w:color="000000"/>
@@ -8126,7 +7996,6 @@
           </w:tcPr>
           <w:p>
             <w:pPr>
-              <w:pStyle w:val="Normal"/>
               <w:jc w:val="left"/>
               <w:pBdr>
                 <w:bottom w:val="none" w:sz="0" w:space="0" w:color="000000"/>
@@ -8227,7 +8096,6 @@
           </w:tcPr>
           <w:p>
             <w:pPr>
-              <w:pStyle w:val="Normal"/>
               <w:jc w:val="right"/>
               <w:pBdr>
                 <w:bottom w:val="none" w:sz="0" w:space="0" w:color="000000"/>
@@ -8280,7 +8148,6 @@
           </w:tcPr>
           <w:p>
             <w:pPr>
-              <w:pStyle w:val="Normal"/>
               <w:jc w:val="right"/>
               <w:pBdr>
                 <w:bottom w:val="none" w:sz="0" w:space="0" w:color="000000"/>
@@ -8333,7 +8200,6 @@
           </w:tcPr>
           <w:p>
             <w:pPr>
-              <w:pStyle w:val="Normal"/>
               <w:jc w:val="right"/>
               <w:pBdr>
                 <w:bottom w:val="none" w:sz="0" w:space="0" w:color="000000"/>
@@ -8386,7 +8252,6 @@
           </w:tcPr>
           <w:p>
             <w:pPr>
-              <w:pStyle w:val="Normal"/>
               <w:jc w:val="right"/>
               <w:pBdr>
                 <w:bottom w:val="none" w:sz="0" w:space="0" w:color="000000"/>
@@ -8439,7 +8304,6 @@
           </w:tcPr>
           <w:p>
             <w:pPr>
-              <w:pStyle w:val="Normal"/>
               <w:jc w:val="right"/>
               <w:pBdr>
                 <w:bottom w:val="none" w:sz="0" w:space="0" w:color="000000"/>
@@ -8492,7 +8356,6 @@
           </w:tcPr>
           <w:p>
             <w:pPr>
-              <w:pStyle w:val="Normal"/>
               <w:jc w:val="right"/>
               <w:pBdr>
                 <w:bottom w:val="none" w:sz="0" w:space="0" w:color="000000"/>
@@ -8545,7 +8408,6 @@
           </w:tcPr>
           <w:p>
             <w:pPr>
-              <w:pStyle w:val="Normal"/>
               <w:jc w:val="right"/>
               <w:pBdr>
                 <w:bottom w:val="none" w:sz="0" w:space="0" w:color="000000"/>
@@ -8598,7 +8460,6 @@
           </w:tcPr>
           <w:p>
             <w:pPr>
-              <w:pStyle w:val="Normal"/>
               <w:jc w:val="right"/>
               <w:pBdr>
                 <w:bottom w:val="none" w:sz="0" w:space="0" w:color="000000"/>
@@ -8651,7 +8512,6 @@
           </w:tcPr>
           <w:p>
             <w:pPr>
-              <w:pStyle w:val="Normal"/>
               <w:jc w:val="right"/>
               <w:pBdr>
                 <w:bottom w:val="none" w:sz="0" w:space="0" w:color="000000"/>
@@ -8710,7 +8570,6 @@
           </w:tcPr>
           <w:p>
             <w:pPr>
-              <w:pStyle w:val="Normal"/>
               <w:jc w:val="left"/>
               <w:pBdr>
                 <w:bottom w:val="none" w:sz="0" w:space="0" w:color="000000"/>
@@ -8859,7 +8718,6 @@
           </w:tcPr>
           <w:p>
             <w:pPr>
-              <w:pStyle w:val="Normal"/>
               <w:jc w:val="right"/>
               <w:pBdr>
                 <w:bottom w:val="none" w:sz="0" w:space="0" w:color="000000"/>
@@ -8912,7 +8770,6 @@
           </w:tcPr>
           <w:p>
             <w:pPr>
-              <w:pStyle w:val="Normal"/>
               <w:jc w:val="right"/>
               <w:pBdr>
                 <w:bottom w:val="none" w:sz="0" w:space="0" w:color="000000"/>
@@ -8965,7 +8822,6 @@
           </w:tcPr>
           <w:p>
             <w:pPr>
-              <w:pStyle w:val="Normal"/>
               <w:jc w:val="right"/>
               <w:pBdr>
                 <w:bottom w:val="none" w:sz="0" w:space="0" w:color="000000"/>
@@ -9018,7 +8874,6 @@
           </w:tcPr>
           <w:p>
             <w:pPr>
-              <w:pStyle w:val="Normal"/>
               <w:jc w:val="right"/>
               <w:pBdr>
                 <w:bottom w:val="none" w:sz="0" w:space="0" w:color="000000"/>
@@ -9071,7 +8926,6 @@
           </w:tcPr>
           <w:p>
             <w:pPr>
-              <w:pStyle w:val="Normal"/>
               <w:jc w:val="right"/>
               <w:pBdr>
                 <w:bottom w:val="none" w:sz="0" w:space="0" w:color="000000"/>
@@ -9124,7 +8978,6 @@
           </w:tcPr>
           <w:p>
             <w:pPr>
-              <w:pStyle w:val="Normal"/>
               <w:jc w:val="right"/>
               <w:pBdr>
                 <w:bottom w:val="none" w:sz="0" w:space="0" w:color="000000"/>
@@ -9177,7 +9030,6 @@
           </w:tcPr>
           <w:p>
             <w:pPr>
-              <w:pStyle w:val="Normal"/>
               <w:jc w:val="right"/>
               <w:pBdr>
                 <w:bottom w:val="none" w:sz="0" w:space="0" w:color="000000"/>
@@ -9230,7 +9082,6 @@
           </w:tcPr>
           <w:p>
             <w:pPr>
-              <w:pStyle w:val="Normal"/>
               <w:jc w:val="right"/>
               <w:pBdr>
                 <w:bottom w:val="none" w:sz="0" w:space="0" w:color="000000"/>
@@ -9283,7 +9134,6 @@
           </w:tcPr>
           <w:p>
             <w:pPr>
-              <w:pStyle w:val="Normal"/>
               <w:jc w:val="right"/>
               <w:pBdr>
                 <w:bottom w:val="none" w:sz="0" w:space="0" w:color="000000"/>
@@ -9342,7 +9192,6 @@
           </w:tcPr>
           <w:p>
             <w:pPr>
-              <w:pStyle w:val="Normal"/>
               <w:jc w:val="left"/>
               <w:pBdr>
                 <w:bottom w:val="none" w:sz="0" w:space="0" w:color="000000"/>
@@ -9467,7 +9316,6 @@
           </w:tcPr>
           <w:p>
             <w:pPr>
-              <w:pStyle w:val="Normal"/>
               <w:jc w:val="right"/>
               <w:pBdr>
                 <w:bottom w:val="none" w:sz="0" w:space="0" w:color="000000"/>
@@ -9520,7 +9368,6 @@
           </w:tcPr>
           <w:p>
             <w:pPr>
-              <w:pStyle w:val="Normal"/>
               <w:jc w:val="right"/>
               <w:pBdr>
                 <w:bottom w:val="none" w:sz="0" w:space="0" w:color="000000"/>
@@ -9573,7 +9420,6 @@
           </w:tcPr>
           <w:p>
             <w:pPr>
-              <w:pStyle w:val="Normal"/>
               <w:jc w:val="right"/>
               <w:pBdr>
                 <w:bottom w:val="none" w:sz="0" w:space="0" w:color="000000"/>
@@ -9626,7 +9472,6 @@
           </w:tcPr>
           <w:p>
             <w:pPr>
-              <w:pStyle w:val="Normal"/>
               <w:jc w:val="right"/>
               <w:pBdr>
                 <w:bottom w:val="none" w:sz="0" w:space="0" w:color="000000"/>
@@ -9679,7 +9524,6 @@
           </w:tcPr>
           <w:p>
             <w:pPr>
-              <w:pStyle w:val="Normal"/>
               <w:jc w:val="right"/>
               <w:pBdr>
                 <w:bottom w:val="none" w:sz="0" w:space="0" w:color="000000"/>
@@ -9732,7 +9576,6 @@
           </w:tcPr>
           <w:p>
             <w:pPr>
-              <w:pStyle w:val="Normal"/>
               <w:jc w:val="right"/>
               <w:pBdr>
                 <w:bottom w:val="none" w:sz="0" w:space="0" w:color="000000"/>
@@ -9785,7 +9628,6 @@
           </w:tcPr>
           <w:p>
             <w:pPr>
-              <w:pStyle w:val="Normal"/>
               <w:jc w:val="right"/>
               <w:pBdr>
                 <w:bottom w:val="none" w:sz="0" w:space="0" w:color="000000"/>
@@ -9838,7 +9680,6 @@
           </w:tcPr>
           <w:p>
             <w:pPr>
-              <w:pStyle w:val="Normal"/>
               <w:jc w:val="right"/>
               <w:pBdr>
                 <w:bottom w:val="none" w:sz="0" w:space="0" w:color="000000"/>
@@ -9891,7 +9732,6 @@
           </w:tcPr>
           <w:p>
             <w:pPr>
-              <w:pStyle w:val="Normal"/>
               <w:jc w:val="right"/>
               <w:pBdr>
                 <w:bottom w:val="none" w:sz="0" w:space="0" w:color="000000"/>
@@ -9950,7 +9790,6 @@
           </w:tcPr>
           <w:p>
             <w:pPr>
-              <w:pStyle w:val="Normal"/>
               <w:jc w:val="left"/>
               <w:pBdr>
                 <w:bottom w:val="none" w:sz="0" w:space="0" w:color="000000"/>
@@ -10099,7 +9938,6 @@
           </w:tcPr>
           <w:p>
             <w:pPr>
-              <w:pStyle w:val="Normal"/>
               <w:jc w:val="right"/>
               <w:pBdr>
                 <w:bottom w:val="none" w:sz="0" w:space="0" w:color="000000"/>
@@ -10152,7 +9990,6 @@
           </w:tcPr>
           <w:p>
             <w:pPr>
-              <w:pStyle w:val="Normal"/>
               <w:jc w:val="right"/>
               <w:pBdr>
                 <w:bottom w:val="none" w:sz="0" w:space="0" w:color="000000"/>
@@ -10205,7 +10042,6 @@
           </w:tcPr>
           <w:p>
             <w:pPr>
-              <w:pStyle w:val="Normal"/>
               <w:jc w:val="right"/>
               <w:pBdr>
                 <w:bottom w:val="none" w:sz="0" w:space="0" w:color="000000"/>
@@ -10258,7 +10094,6 @@
           </w:tcPr>
           <w:p>
             <w:pPr>
-              <w:pStyle w:val="Normal"/>
               <w:jc w:val="right"/>
               <w:pBdr>
                 <w:bottom w:val="none" w:sz="0" w:space="0" w:color="000000"/>
@@ -10311,7 +10146,6 @@
           </w:tcPr>
           <w:p>
             <w:pPr>
-              <w:pStyle w:val="Normal"/>
               <w:jc w:val="right"/>
               <w:pBdr>
                 <w:bottom w:val="none" w:sz="0" w:space="0" w:color="000000"/>
@@ -10364,7 +10198,6 @@
           </w:tcPr>
           <w:p>
             <w:pPr>
-              <w:pStyle w:val="Normal"/>
               <w:jc w:val="right"/>
               <w:pBdr>
                 <w:bottom w:val="none" w:sz="0" w:space="0" w:color="000000"/>
@@ -10417,7 +10250,6 @@
           </w:tcPr>
           <w:p>
             <w:pPr>
-              <w:pStyle w:val="Normal"/>
               <w:jc w:val="right"/>
               <w:pBdr>
                 <w:bottom w:val="none" w:sz="0" w:space="0" w:color="000000"/>
@@ -10470,7 +10302,6 @@
           </w:tcPr>
           <w:p>
             <w:pPr>
-              <w:pStyle w:val="Normal"/>
               <w:jc w:val="right"/>
               <w:pBdr>
                 <w:bottom w:val="none" w:sz="0" w:space="0" w:color="000000"/>
@@ -10523,7 +10354,6 @@
           </w:tcPr>
           <w:p>
             <w:pPr>
-              <w:pStyle w:val="Normal"/>
               <w:jc w:val="right"/>
               <w:pBdr>
                 <w:bottom w:val="none" w:sz="0" w:space="0" w:color="000000"/>
@@ -10582,7 +10412,6 @@
           </w:tcPr>
           <w:p>
             <w:pPr>
-              <w:pStyle w:val="Normal"/>
               <w:jc w:val="left"/>
               <w:pBdr>
                 <w:bottom w:val="none" w:sz="0" w:space="0" w:color="000000"/>
@@ -10683,7 +10512,6 @@
           </w:tcPr>
           <w:p>
             <w:pPr>
-              <w:pStyle w:val="Normal"/>
               <w:jc w:val="right"/>
               <w:pBdr>
                 <w:bottom w:val="none" w:sz="0" w:space="0" w:color="000000"/>
@@ -10736,7 +10564,6 @@
           </w:tcPr>
           <w:p>
             <w:pPr>
-              <w:pStyle w:val="Normal"/>
               <w:jc w:val="right"/>
               <w:pBdr>
                 <w:bottom w:val="none" w:sz="0" w:space="0" w:color="000000"/>
@@ -10789,7 +10616,6 @@
           </w:tcPr>
           <w:p>
             <w:pPr>
-              <w:pStyle w:val="Normal"/>
               <w:jc w:val="right"/>
               <w:pBdr>
                 <w:bottom w:val="none" w:sz="0" w:space="0" w:color="000000"/>
@@ -10842,7 +10668,6 @@
           </w:tcPr>
           <w:p>
             <w:pPr>
-              <w:pStyle w:val="Normal"/>
               <w:jc w:val="right"/>
               <w:pBdr>
                 <w:bottom w:val="none" w:sz="0" w:space="0" w:color="000000"/>
@@ -10895,7 +10720,6 @@
           </w:tcPr>
           <w:p>
             <w:pPr>
-              <w:pStyle w:val="Normal"/>
               <w:jc w:val="right"/>
               <w:pBdr>
                 <w:bottom w:val="none" w:sz="0" w:space="0" w:color="000000"/>
@@ -10948,7 +10772,6 @@
           </w:tcPr>
           <w:p>
             <w:pPr>
-              <w:pStyle w:val="Normal"/>
               <w:jc w:val="right"/>
               <w:pBdr>
                 <w:bottom w:val="none" w:sz="0" w:space="0" w:color="000000"/>
@@ -11001,7 +10824,6 @@
           </w:tcPr>
           <w:p>
             <w:pPr>
-              <w:pStyle w:val="Normal"/>
               <w:jc w:val="right"/>
               <w:pBdr>
                 <w:bottom w:val="none" w:sz="0" w:space="0" w:color="000000"/>
@@ -11054,7 +10876,6 @@
           </w:tcPr>
           <w:p>
             <w:pPr>
-              <w:pStyle w:val="Normal"/>
               <w:jc w:val="right"/>
               <w:pBdr>
                 <w:bottom w:val="none" w:sz="0" w:space="0" w:color="000000"/>
@@ -11107,7 +10928,6 @@
           </w:tcPr>
           <w:p>
             <w:pPr>
-              <w:pStyle w:val="Normal"/>
               <w:jc w:val="right"/>
               <w:pBdr>
                 <w:bottom w:val="none" w:sz="0" w:space="0" w:color="000000"/>
@@ -11166,7 +10986,6 @@
           </w:tcPr>
           <w:p>
             <w:pPr>
-              <w:pStyle w:val="Normal"/>
               <w:jc w:val="left"/>
               <w:pBdr>
                 <w:bottom w:val="none" w:sz="0" w:space="0" w:color="000000"/>
@@ -11267,7 +11086,6 @@
           </w:tcPr>
           <w:p>
             <w:pPr>
-              <w:pStyle w:val="Normal"/>
               <w:jc w:val="right"/>
               <w:pBdr>
                 <w:bottom w:val="none" w:sz="0" w:space="0" w:color="000000"/>
@@ -11320,7 +11138,6 @@
           </w:tcPr>
           <w:p>
             <w:pPr>
-              <w:pStyle w:val="Normal"/>
               <w:jc w:val="right"/>
               <w:pBdr>
                 <w:bottom w:val="none" w:sz="0" w:space="0" w:color="000000"/>
@@ -11373,7 +11190,6 @@
           </w:tcPr>
           <w:p>
             <w:pPr>
-              <w:pStyle w:val="Normal"/>
               <w:jc w:val="right"/>
               <w:pBdr>
                 <w:bottom w:val="none" w:sz="0" w:space="0" w:color="000000"/>
@@ -11426,7 +11242,6 @@
           </w:tcPr>
           <w:p>
             <w:pPr>
-              <w:pStyle w:val="Normal"/>
               <w:jc w:val="right"/>
               <w:pBdr>
                 <w:bottom w:val="none" w:sz="0" w:space="0" w:color="000000"/>
@@ -11479,7 +11294,6 @@
           </w:tcPr>
           <w:p>
             <w:pPr>
-              <w:pStyle w:val="Normal"/>
               <w:jc w:val="right"/>
               <w:pBdr>
                 <w:bottom w:val="none" w:sz="0" w:space="0" w:color="000000"/>
@@ -11532,7 +11346,6 @@
           </w:tcPr>
           <w:p>
             <w:pPr>
-              <w:pStyle w:val="Normal"/>
               <w:jc w:val="right"/>
               <w:pBdr>
                 <w:bottom w:val="none" w:sz="0" w:space="0" w:color="000000"/>
@@ -11585,7 +11398,6 @@
           </w:tcPr>
           <w:p>
             <w:pPr>
-              <w:pStyle w:val="Normal"/>
               <w:jc w:val="right"/>
               <w:pBdr>
                 <w:bottom w:val="none" w:sz="0" w:space="0" w:color="000000"/>
@@ -11638,7 +11450,6 @@
           </w:tcPr>
           <w:p>
             <w:pPr>
-              <w:pStyle w:val="Normal"/>
               <w:jc w:val="right"/>
               <w:pBdr>
                 <w:bottom w:val="none" w:sz="0" w:space="0" w:color="000000"/>
@@ -11691,7 +11502,6 @@
           </w:tcPr>
           <w:p>
             <w:pPr>
-              <w:pStyle w:val="Normal"/>
               <w:jc w:val="right"/>
               <w:pBdr>
                 <w:bottom w:val="none" w:sz="0" w:space="0" w:color="000000"/>
@@ -11750,7 +11560,6 @@
           </w:tcPr>
           <w:p>
             <w:pPr>
-              <w:pStyle w:val="Normal"/>
               <w:jc w:val="left"/>
               <w:pBdr>
                 <w:bottom w:val="none" w:sz="0" w:space="0" w:color="000000"/>
@@ -11875,7 +11684,6 @@
           </w:tcPr>
           <w:p>
             <w:pPr>
-              <w:pStyle w:val="Normal"/>
               <w:jc w:val="right"/>
               <w:pBdr>
                 <w:bottom w:val="none" w:sz="0" w:space="0" w:color="000000"/>
@@ -11928,7 +11736,6 @@
           </w:tcPr>
           <w:p>
             <w:pPr>
-              <w:pStyle w:val="Normal"/>
               <w:jc w:val="right"/>
               <w:pBdr>
                 <w:bottom w:val="none" w:sz="0" w:space="0" w:color="000000"/>
@@ -11981,7 +11788,6 @@
           </w:tcPr>
           <w:p>
             <w:pPr>
-              <w:pStyle w:val="Normal"/>
               <w:jc w:val="right"/>
               <w:pBdr>
                 <w:bottom w:val="none" w:sz="0" w:space="0" w:color="000000"/>
@@ -12034,7 +11840,6 @@
           </w:tcPr>
           <w:p>
             <w:pPr>
-              <w:pStyle w:val="Normal"/>
               <w:jc w:val="right"/>
               <w:pBdr>
                 <w:bottom w:val="none" w:sz="0" w:space="0" w:color="000000"/>
@@ -12087,7 +11892,6 @@
           </w:tcPr>
           <w:p>
             <w:pPr>
-              <w:pStyle w:val="Normal"/>
               <w:jc w:val="right"/>
               <w:pBdr>
                 <w:bottom w:val="none" w:sz="0" w:space="0" w:color="000000"/>
@@ -12140,7 +11944,6 @@
           </w:tcPr>
           <w:p>
             <w:pPr>
-              <w:pStyle w:val="Normal"/>
               <w:jc w:val="right"/>
               <w:pBdr>
                 <w:bottom w:val="none" w:sz="0" w:space="0" w:color="000000"/>
@@ -12193,7 +11996,6 @@
           </w:tcPr>
           <w:p>
             <w:pPr>
-              <w:pStyle w:val="Normal"/>
               <w:jc w:val="right"/>
               <w:pBdr>
                 <w:bottom w:val="none" w:sz="0" w:space="0" w:color="000000"/>
@@ -12246,7 +12048,6 @@
           </w:tcPr>
           <w:p>
             <w:pPr>
-              <w:pStyle w:val="Normal"/>
               <w:jc w:val="right"/>
               <w:pBdr>
                 <w:bottom w:val="none" w:sz="0" w:space="0" w:color="000000"/>
@@ -12299,7 +12100,6 @@
           </w:tcPr>
           <w:p>
             <w:pPr>
-              <w:pStyle w:val="Normal"/>
               <w:jc w:val="right"/>
               <w:pBdr>
                 <w:bottom w:val="none" w:sz="0" w:space="0" w:color="000000"/>
@@ -12358,7 +12158,6 @@
           </w:tcPr>
           <w:p>
             <w:pPr>
-              <w:pStyle w:val="Normal"/>
               <w:jc w:val="left"/>
               <w:pBdr>
                 <w:bottom w:val="none" w:sz="0" w:space="0" w:color="000000"/>
@@ -12483,7 +12282,6 @@
           </w:tcPr>
           <w:p>
             <w:pPr>
-              <w:pStyle w:val="Normal"/>
               <w:jc w:val="right"/>
               <w:pBdr>
                 <w:bottom w:val="none" w:sz="0" w:space="0" w:color="000000"/>
@@ -12536,7 +12334,6 @@
           </w:tcPr>
           <w:p>
             <w:pPr>
-              <w:pStyle w:val="Normal"/>
               <w:jc w:val="right"/>
               <w:pBdr>
                 <w:bottom w:val="none" w:sz="0" w:space="0" w:color="000000"/>
@@ -12589,7 +12386,6 @@
           </w:tcPr>
           <w:p>
             <w:pPr>
-              <w:pStyle w:val="Normal"/>
               <w:jc w:val="right"/>
               <w:pBdr>
                 <w:bottom w:val="none" w:sz="0" w:space="0" w:color="000000"/>
@@ -12642,7 +12438,6 @@
           </w:tcPr>
           <w:p>
             <w:pPr>
-              <w:pStyle w:val="Normal"/>
               <w:jc w:val="right"/>
               <w:pBdr>
                 <w:bottom w:val="none" w:sz="0" w:space="0" w:color="000000"/>
@@ -12695,7 +12490,6 @@
           </w:tcPr>
           <w:p>
             <w:pPr>
-              <w:pStyle w:val="Normal"/>
               <w:jc w:val="right"/>
               <w:pBdr>
                 <w:bottom w:val="none" w:sz="0" w:space="0" w:color="000000"/>
@@ -12748,7 +12542,6 @@
           </w:tcPr>
           <w:p>
             <w:pPr>
-              <w:pStyle w:val="Normal"/>
               <w:jc w:val="right"/>
               <w:pBdr>
                 <w:bottom w:val="none" w:sz="0" w:space="0" w:color="000000"/>
@@ -12801,7 +12594,6 @@
           </w:tcPr>
           <w:p>
             <w:pPr>
-              <w:pStyle w:val="Normal"/>
               <w:jc w:val="right"/>
               <w:pBdr>
                 <w:bottom w:val="none" w:sz="0" w:space="0" w:color="000000"/>
@@ -12854,7 +12646,6 @@
           </w:tcPr>
           <w:p>
             <w:pPr>
-              <w:pStyle w:val="Normal"/>
               <w:jc w:val="right"/>
               <w:pBdr>
                 <w:bottom w:val="none" w:sz="0" w:space="0" w:color="000000"/>
@@ -12907,7 +12698,6 @@
           </w:tcPr>
           <w:p>
             <w:pPr>
-              <w:pStyle w:val="Normal"/>
               <w:jc w:val="right"/>
               <w:pBdr>
                 <w:bottom w:val="none" w:sz="0" w:space="0" w:color="000000"/>
@@ -12966,7 +12756,6 @@
           </w:tcPr>
           <w:p>
             <w:pPr>
-              <w:pStyle w:val="Normal"/>
               <w:jc w:val="left"/>
               <w:pBdr>
                 <w:bottom w:val="none" w:sz="0" w:space="0" w:color="000000"/>
@@ -13115,7 +12904,6 @@
           </w:tcPr>
           <w:p>
             <w:pPr>
-              <w:pStyle w:val="Normal"/>
               <w:jc w:val="right"/>
               <w:pBdr>
                 <w:bottom w:val="none" w:sz="0" w:space="0" w:color="000000"/>
@@ -13168,7 +12956,6 @@
           </w:tcPr>
           <w:p>
             <w:pPr>
-              <w:pStyle w:val="Normal"/>
               <w:jc w:val="right"/>
               <w:pBdr>
                 <w:bottom w:val="none" w:sz="0" w:space="0" w:color="000000"/>
@@ -13221,7 +13008,6 @@
           </w:tcPr>
           <w:p>
             <w:pPr>
-              <w:pStyle w:val="Normal"/>
               <w:jc w:val="right"/>
               <w:pBdr>
                 <w:bottom w:val="none" w:sz="0" w:space="0" w:color="000000"/>
@@ -13274,7 +13060,6 @@
           </w:tcPr>
           <w:p>
             <w:pPr>
-              <w:pStyle w:val="Normal"/>
               <w:jc w:val="right"/>
               <w:pBdr>
                 <w:bottom w:val="none" w:sz="0" w:space="0" w:color="000000"/>
@@ -13327,7 +13112,6 @@
           </w:tcPr>
           <w:p>
             <w:pPr>
-              <w:pStyle w:val="Normal"/>
               <w:jc w:val="right"/>
               <w:pBdr>
                 <w:bottom w:val="none" w:sz="0" w:space="0" w:color="000000"/>
@@ -13380,7 +13164,6 @@
           </w:tcPr>
           <w:p>
             <w:pPr>
-              <w:pStyle w:val="Normal"/>
               <w:jc w:val="right"/>
               <w:pBdr>
                 <w:bottom w:val="none" w:sz="0" w:space="0" w:color="000000"/>
@@ -13433,7 +13216,6 @@
           </w:tcPr>
           <w:p>
             <w:pPr>
-              <w:pStyle w:val="Normal"/>
               <w:jc w:val="right"/>
               <w:pBdr>
                 <w:bottom w:val="none" w:sz="0" w:space="0" w:color="000000"/>
@@ -13486,7 +13268,6 @@
           </w:tcPr>
           <w:p>
             <w:pPr>
-              <w:pStyle w:val="Normal"/>
               <w:jc w:val="right"/>
               <w:pBdr>
                 <w:bottom w:val="none" w:sz="0" w:space="0" w:color="000000"/>
@@ -13539,7 +13320,6 @@
           </w:tcPr>
           <w:p>
             <w:pPr>
-              <w:pStyle w:val="Normal"/>
               <w:jc w:val="right"/>
               <w:pBdr>
                 <w:bottom w:val="none" w:sz="0" w:space="0" w:color="000000"/>
@@ -13598,7 +13378,6 @@
           </w:tcPr>
           <w:p>
             <w:pPr>
-              <w:pStyle w:val="Normal"/>
               <w:jc w:val="left"/>
               <w:pBdr>
                 <w:bottom w:val="none" w:sz="0" w:space="0" w:color="000000"/>
@@ -13747,7 +13526,6 @@
           </w:tcPr>
           <w:p>
             <w:pPr>
-              <w:pStyle w:val="Normal"/>
               <w:jc w:val="right"/>
               <w:pBdr>
                 <w:bottom w:val="none" w:sz="0" w:space="0" w:color="000000"/>
@@ -13800,7 +13578,6 @@
           </w:tcPr>
           <w:p>
             <w:pPr>
-              <w:pStyle w:val="Normal"/>
               <w:jc w:val="right"/>
               <w:pBdr>
                 <w:bottom w:val="none" w:sz="0" w:space="0" w:color="000000"/>
@@ -13853,7 +13630,6 @@
           </w:tcPr>
           <w:p>
             <w:pPr>
-              <w:pStyle w:val="Normal"/>
               <w:jc w:val="right"/>
               <w:pBdr>
                 <w:bottom w:val="none" w:sz="0" w:space="0" w:color="000000"/>
@@ -13906,7 +13682,6 @@
           </w:tcPr>
           <w:p>
             <w:pPr>
-              <w:pStyle w:val="Normal"/>
               <w:jc w:val="right"/>
               <w:pBdr>
                 <w:bottom w:val="none" w:sz="0" w:space="0" w:color="000000"/>
@@ -13959,7 +13734,6 @@
           </w:tcPr>
           <w:p>
             <w:pPr>
-              <w:pStyle w:val="Normal"/>
               <w:jc w:val="right"/>
               <w:pBdr>
                 <w:bottom w:val="none" w:sz="0" w:space="0" w:color="000000"/>
@@ -14012,7 +13786,6 @@
           </w:tcPr>
           <w:p>
             <w:pPr>
-              <w:pStyle w:val="Normal"/>
               <w:jc w:val="right"/>
               <w:pBdr>
                 <w:bottom w:val="none" w:sz="0" w:space="0" w:color="000000"/>
@@ -14065,7 +13838,6 @@
           </w:tcPr>
           <w:p>
             <w:pPr>
-              <w:pStyle w:val="Normal"/>
               <w:jc w:val="right"/>
               <w:pBdr>
                 <w:bottom w:val="none" w:sz="0" w:space="0" w:color="000000"/>
@@ -14118,7 +13890,6 @@
           </w:tcPr>
           <w:p>
             <w:pPr>
-              <w:pStyle w:val="Normal"/>
               <w:jc w:val="right"/>
               <w:pBdr>
                 <w:bottom w:val="none" w:sz="0" w:space="0" w:color="000000"/>
@@ -14171,7 +13942,6 @@
           </w:tcPr>
           <w:p>
             <w:pPr>
-              <w:pStyle w:val="Normal"/>
               <w:jc w:val="right"/>
               <w:pBdr>
                 <w:bottom w:val="none" w:sz="0" w:space="0" w:color="000000"/>
@@ -14230,7 +14000,6 @@
           </w:tcPr>
           <w:p>
             <w:pPr>
-              <w:pStyle w:val="Normal"/>
               <w:jc w:val="left"/>
               <w:pBdr>
                 <w:bottom w:val="none" w:sz="0" w:space="0" w:color="000000"/>
@@ -14355,7 +14124,6 @@
           </w:tcPr>
           <w:p>
             <w:pPr>
-              <w:pStyle w:val="Normal"/>
               <w:jc w:val="right"/>
               <w:pBdr>
                 <w:bottom w:val="none" w:sz="0" w:space="0" w:color="000000"/>
@@ -14408,7 +14176,6 @@
           </w:tcPr>
           <w:p>
             <w:pPr>
-              <w:pStyle w:val="Normal"/>
               <w:jc w:val="right"/>
               <w:pBdr>
                 <w:bottom w:val="none" w:sz="0" w:space="0" w:color="000000"/>
@@ -14461,7 +14228,6 @@
           </w:tcPr>
           <w:p>
             <w:pPr>
-              <w:pStyle w:val="Normal"/>
               <w:jc w:val="right"/>
               <w:pBdr>
                 <w:bottom w:val="none" w:sz="0" w:space="0" w:color="000000"/>
@@ -14514,7 +14280,6 @@
           </w:tcPr>
           <w:p>
             <w:pPr>
-              <w:pStyle w:val="Normal"/>
               <w:jc w:val="right"/>
               <w:pBdr>
                 <w:bottom w:val="none" w:sz="0" w:space="0" w:color="000000"/>
@@ -14567,7 +14332,6 @@
           </w:tcPr>
           <w:p>
             <w:pPr>
-              <w:pStyle w:val="Normal"/>
               <w:jc w:val="right"/>
               <w:pBdr>
                 <w:bottom w:val="none" w:sz="0" w:space="0" w:color="000000"/>
@@ -14620,7 +14384,6 @@
           </w:tcPr>
           <w:p>
             <w:pPr>
-              <w:pStyle w:val="Normal"/>
               <w:jc w:val="right"/>
               <w:pBdr>
                 <w:bottom w:val="none" w:sz="0" w:space="0" w:color="000000"/>
@@ -14673,7 +14436,6 @@
           </w:tcPr>
           <w:p>
             <w:pPr>
-              <w:pStyle w:val="Normal"/>
               <w:jc w:val="right"/>
               <w:pBdr>
                 <w:bottom w:val="none" w:sz="0" w:space="0" w:color="000000"/>
@@ -14726,7 +14488,6 @@
           </w:tcPr>
           <w:p>
             <w:pPr>
-              <w:pStyle w:val="Normal"/>
               <w:jc w:val="right"/>
               <w:pBdr>
                 <w:bottom w:val="none" w:sz="0" w:space="0" w:color="000000"/>
@@ -14779,7 +14540,6 @@
           </w:tcPr>
           <w:p>
             <w:pPr>
-              <w:pStyle w:val="Normal"/>
               <w:jc w:val="right"/>
               <w:pBdr>
                 <w:bottom w:val="none" w:sz="0" w:space="0" w:color="000000"/>
@@ -14838,7 +14598,6 @@
           </w:tcPr>
           <w:p>
             <w:pPr>
-              <w:pStyle w:val="Normal"/>
               <w:jc w:val="left"/>
               <w:pBdr>
                 <w:bottom w:val="none" w:sz="0" w:space="0" w:color="000000"/>
@@ -14987,7 +14746,6 @@
           </w:tcPr>
           <w:p>
             <w:pPr>
-              <w:pStyle w:val="Normal"/>
               <w:jc w:val="right"/>
               <w:pBdr>
                 <w:bottom w:val="none" w:sz="0" w:space="0" w:color="000000"/>
@@ -15040,7 +14798,6 @@
           </w:tcPr>
           <w:p>
             <w:pPr>
-              <w:pStyle w:val="Normal"/>
               <w:jc w:val="right"/>
               <w:pBdr>
                 <w:bottom w:val="none" w:sz="0" w:space="0" w:color="000000"/>
@@ -15093,7 +14850,6 @@
           </w:tcPr>
           <w:p>
             <w:pPr>
-              <w:pStyle w:val="Normal"/>
               <w:jc w:val="right"/>
               <w:pBdr>
                 <w:bottom w:val="none" w:sz="0" w:space="0" w:color="000000"/>
@@ -15146,7 +14902,6 @@
           </w:tcPr>
           <w:p>
             <w:pPr>
-              <w:pStyle w:val="Normal"/>
               <w:jc w:val="right"/>
               <w:pBdr>
                 <w:bottom w:val="none" w:sz="0" w:space="0" w:color="000000"/>
@@ -15199,7 +14954,6 @@
           </w:tcPr>
           <w:p>
             <w:pPr>
-              <w:pStyle w:val="Normal"/>
               <w:jc w:val="right"/>
               <w:pBdr>
                 <w:bottom w:val="none" w:sz="0" w:space="0" w:color="000000"/>
@@ -15252,7 +15006,6 @@
           </w:tcPr>
           <w:p>
             <w:pPr>
-              <w:pStyle w:val="Normal"/>
               <w:jc w:val="right"/>
               <w:pBdr>
                 <w:bottom w:val="none" w:sz="0" w:space="0" w:color="000000"/>
@@ -15305,7 +15058,6 @@
           </w:tcPr>
           <w:p>
             <w:pPr>
-              <w:pStyle w:val="Normal"/>
               <w:jc w:val="right"/>
               <w:pBdr>
                 <w:bottom w:val="none" w:sz="0" w:space="0" w:color="000000"/>
@@ -15358,7 +15110,6 @@
           </w:tcPr>
           <w:p>
             <w:pPr>
-              <w:pStyle w:val="Normal"/>
               <w:jc w:val="right"/>
               <w:pBdr>
                 <w:bottom w:val="none" w:sz="0" w:space="0" w:color="000000"/>
@@ -15411,7 +15162,6 @@
           </w:tcPr>
           <w:p>
             <w:pPr>
-              <w:pStyle w:val="Normal"/>
               <w:jc w:val="right"/>
               <w:pBdr>
                 <w:bottom w:val="none" w:sz="0" w:space="0" w:color="000000"/>
@@ -15470,7 +15220,6 @@
           </w:tcPr>
           <w:p>
             <w:pPr>
-              <w:pStyle w:val="Normal"/>
               <w:jc w:val="left"/>
               <w:pBdr>
                 <w:bottom w:val="none" w:sz="0" w:space="0" w:color="000000"/>
@@ -15619,7 +15368,6 @@
           </w:tcPr>
           <w:p>
             <w:pPr>
-              <w:pStyle w:val="Normal"/>
               <w:jc w:val="right"/>
               <w:pBdr>
                 <w:bottom w:val="none" w:sz="0" w:space="0" w:color="000000"/>
@@ -15672,7 +15420,6 @@
           </w:tcPr>
           <w:p>
             <w:pPr>
-              <w:pStyle w:val="Normal"/>
               <w:jc w:val="right"/>
               <w:pBdr>
                 <w:bottom w:val="none" w:sz="0" w:space="0" w:color="000000"/>
@@ -15725,7 +15472,6 @@
           </w:tcPr>
           <w:p>
             <w:pPr>
-              <w:pStyle w:val="Normal"/>
               <w:jc w:val="right"/>
               <w:pBdr>
                 <w:bottom w:val="none" w:sz="0" w:space="0" w:color="000000"/>
@@ -15778,7 +15524,6 @@
           </w:tcPr>
           <w:p>
             <w:pPr>
-              <w:pStyle w:val="Normal"/>
               <w:jc w:val="right"/>
               <w:pBdr>
                 <w:bottom w:val="none" w:sz="0" w:space="0" w:color="000000"/>
@@ -15831,7 +15576,6 @@
           </w:tcPr>
           <w:p>
             <w:pPr>
-              <w:pStyle w:val="Normal"/>
               <w:jc w:val="right"/>
               <w:pBdr>
                 <w:bottom w:val="none" w:sz="0" w:space="0" w:color="000000"/>
@@ -15884,7 +15628,6 @@
           </w:tcPr>
           <w:p>
             <w:pPr>
-              <w:pStyle w:val="Normal"/>
               <w:jc w:val="right"/>
               <w:pBdr>
                 <w:bottom w:val="none" w:sz="0" w:space="0" w:color="000000"/>
@@ -15937,7 +15680,6 @@
           </w:tcPr>
           <w:p>
             <w:pPr>
-              <w:pStyle w:val="Normal"/>
               <w:jc w:val="right"/>
               <w:pBdr>
                 <w:bottom w:val="none" w:sz="0" w:space="0" w:color="000000"/>
@@ -15990,7 +15732,6 @@
           </w:tcPr>
           <w:p>
             <w:pPr>
-              <w:pStyle w:val="Normal"/>
               <w:jc w:val="right"/>
               <w:pBdr>
                 <w:bottom w:val="none" w:sz="0" w:space="0" w:color="000000"/>
@@ -16043,7 +15784,6 @@
           </w:tcPr>
           <w:p>
             <w:pPr>
-              <w:pStyle w:val="Normal"/>
               <w:jc w:val="right"/>
               <w:pBdr>
                 <w:bottom w:val="none" w:sz="0" w:space="0" w:color="000000"/>
@@ -16102,7 +15842,6 @@
           </w:tcPr>
           <w:p>
             <w:pPr>
-              <w:pStyle w:val="Normal"/>
               <w:jc w:val="left"/>
               <w:pBdr>
                 <w:bottom w:val="none" w:sz="0" w:space="0" w:color="000000"/>
@@ -16227,7 +15966,6 @@
           </w:tcPr>
           <w:p>
             <w:pPr>
-              <w:pStyle w:val="Normal"/>
               <w:jc w:val="right"/>
               <w:pBdr>
                 <w:bottom w:val="none" w:sz="0" w:space="0" w:color="000000"/>
@@ -16280,7 +16018,6 @@
           </w:tcPr>
           <w:p>
             <w:pPr>
-              <w:pStyle w:val="Normal"/>
               <w:jc w:val="right"/>
               <w:pBdr>
                 <w:bottom w:val="none" w:sz="0" w:space="0" w:color="000000"/>
@@ -16333,7 +16070,6 @@
           </w:tcPr>
           <w:p>
             <w:pPr>
-              <w:pStyle w:val="Normal"/>
               <w:jc w:val="right"/>
               <w:pBdr>
                 <w:bottom w:val="none" w:sz="0" w:space="0" w:color="000000"/>
@@ -16386,7 +16122,6 @@
           </w:tcPr>
           <w:p>
             <w:pPr>
-              <w:pStyle w:val="Normal"/>
               <w:jc w:val="right"/>
               <w:pBdr>
                 <w:bottom w:val="none" w:sz="0" w:space="0" w:color="000000"/>
@@ -16439,7 +16174,6 @@
           </w:tcPr>
           <w:p>
             <w:pPr>
-              <w:pStyle w:val="Normal"/>
               <w:jc w:val="right"/>
               <w:pBdr>
                 <w:bottom w:val="none" w:sz="0" w:space="0" w:color="000000"/>
@@ -16492,7 +16226,6 @@
           </w:tcPr>
           <w:p>
             <w:pPr>
-              <w:pStyle w:val="Normal"/>
               <w:jc w:val="right"/>
               <w:pBdr>
                 <w:bottom w:val="none" w:sz="0" w:space="0" w:color="000000"/>
@@ -16545,7 +16278,6 @@
           </w:tcPr>
           <w:p>
             <w:pPr>
-              <w:pStyle w:val="Normal"/>
               <w:jc w:val="right"/>
               <w:pBdr>
                 <w:bottom w:val="none" w:sz="0" w:space="0" w:color="000000"/>
@@ -16598,7 +16330,6 @@
           </w:tcPr>
           <w:p>
             <w:pPr>
-              <w:pStyle w:val="Normal"/>
               <w:jc w:val="right"/>
               <w:pBdr>
                 <w:bottom w:val="none" w:sz="0" w:space="0" w:color="000000"/>
@@ -16651,7 +16382,6 @@
           </w:tcPr>
           <w:p>
             <w:pPr>
-              <w:pStyle w:val="Normal"/>
               <w:jc w:val="right"/>
               <w:pBdr>
                 <w:bottom w:val="none" w:sz="0" w:space="0" w:color="000000"/>
@@ -16710,7 +16440,6 @@
           </w:tcPr>
           <w:p>
             <w:pPr>
-              <w:pStyle w:val="Normal"/>
               <w:jc w:val="left"/>
               <w:pBdr>
                 <w:bottom w:val="none" w:sz="0" w:space="0" w:color="000000"/>
@@ -16859,7 +16588,6 @@
           </w:tcPr>
           <w:p>
             <w:pPr>
-              <w:pStyle w:val="Normal"/>
               <w:jc w:val="right"/>
               <w:pBdr>
                 <w:bottom w:val="none" w:sz="0" w:space="0" w:color="000000"/>
@@ -16912,7 +16640,6 @@
           </w:tcPr>
           <w:p>
             <w:pPr>
-              <w:pStyle w:val="Normal"/>
               <w:jc w:val="right"/>
               <w:pBdr>
                 <w:bottom w:val="none" w:sz="0" w:space="0" w:color="000000"/>
@@ -16965,7 +16692,6 @@
           </w:tcPr>
           <w:p>
             <w:pPr>
-              <w:pStyle w:val="Normal"/>
               <w:jc w:val="right"/>
               <w:pBdr>
                 <w:bottom w:val="none" w:sz="0" w:space="0" w:color="000000"/>
@@ -17018,7 +16744,6 @@
           </w:tcPr>
           <w:p>
             <w:pPr>
-              <w:pStyle w:val="Normal"/>
               <w:jc w:val="right"/>
               <w:pBdr>
                 <w:bottom w:val="none" w:sz="0" w:space="0" w:color="000000"/>
@@ -17071,7 +16796,6 @@
           </w:tcPr>
           <w:p>
             <w:pPr>
-              <w:pStyle w:val="Normal"/>
               <w:jc w:val="right"/>
               <w:pBdr>
                 <w:bottom w:val="none" w:sz="0" w:space="0" w:color="000000"/>
@@ -17124,7 +16848,6 @@
           </w:tcPr>
           <w:p>
             <w:pPr>
-              <w:pStyle w:val="Normal"/>
               <w:jc w:val="right"/>
               <w:pBdr>
                 <w:bottom w:val="none" w:sz="0" w:space="0" w:color="000000"/>
@@ -17177,7 +16900,6 @@
           </w:tcPr>
           <w:p>
             <w:pPr>
-              <w:pStyle w:val="Normal"/>
               <w:jc w:val="right"/>
               <w:pBdr>
                 <w:bottom w:val="none" w:sz="0" w:space="0" w:color="000000"/>
@@ -17230,7 +16952,6 @@
           </w:tcPr>
           <w:p>
             <w:pPr>
-              <w:pStyle w:val="Normal"/>
               <w:jc w:val="right"/>
               <w:pBdr>
                 <w:bottom w:val="none" w:sz="0" w:space="0" w:color="000000"/>
@@ -17283,7 +17004,6 @@
           </w:tcPr>
           <w:p>
             <w:pPr>
-              <w:pStyle w:val="Normal"/>
               <w:jc w:val="right"/>
               <w:pBdr>
                 <w:bottom w:val="none" w:sz="0" w:space="0" w:color="000000"/>
@@ -17342,7 +17062,6 @@
           </w:tcPr>
           <w:p>
             <w:pPr>
-              <w:pStyle w:val="Normal"/>
               <w:jc w:val="left"/>
               <w:pBdr>
                 <w:bottom w:val="none" w:sz="0" w:space="0" w:color="000000"/>
@@ -17563,7 +17282,6 @@
           </w:tcPr>
           <w:p>
             <w:pPr>
-              <w:pStyle w:val="Normal"/>
               <w:jc w:val="right"/>
               <w:pBdr>
                 <w:bottom w:val="none" w:sz="0" w:space="0" w:color="000000"/>
@@ -17616,7 +17334,6 @@
           </w:tcPr>
           <w:p>
             <w:pPr>
-              <w:pStyle w:val="Normal"/>
               <w:jc w:val="right"/>
               <w:pBdr>
                 <w:bottom w:val="none" w:sz="0" w:space="0" w:color="000000"/>
@@ -17669,7 +17386,6 @@
           </w:tcPr>
           <w:p>
             <w:pPr>
-              <w:pStyle w:val="Normal"/>
               <w:jc w:val="right"/>
               <w:pBdr>
                 <w:bottom w:val="none" w:sz="0" w:space="0" w:color="000000"/>
@@ -17722,7 +17438,6 @@
           </w:tcPr>
           <w:p>
             <w:pPr>
-              <w:pStyle w:val="Normal"/>
               <w:jc w:val="right"/>
               <w:pBdr>
                 <w:bottom w:val="none" w:sz="0" w:space="0" w:color="000000"/>
@@ -17775,7 +17490,6 @@
           </w:tcPr>
           <w:p>
             <w:pPr>
-              <w:pStyle w:val="Normal"/>
               <w:jc w:val="right"/>
               <w:pBdr>
                 <w:bottom w:val="none" w:sz="0" w:space="0" w:color="000000"/>
@@ -17828,7 +17542,6 @@
           </w:tcPr>
           <w:p>
             <w:pPr>
-              <w:pStyle w:val="Normal"/>
               <w:jc w:val="right"/>
               <w:pBdr>
                 <w:bottom w:val="none" w:sz="0" w:space="0" w:color="000000"/>
@@ -17881,7 +17594,6 @@
           </w:tcPr>
           <w:p>
             <w:pPr>
-              <w:pStyle w:val="Normal"/>
               <w:jc w:val="right"/>
               <w:pBdr>
                 <w:bottom w:val="none" w:sz="0" w:space="0" w:color="000000"/>
@@ -17934,7 +17646,6 @@
           </w:tcPr>
           <w:p>
             <w:pPr>
-              <w:pStyle w:val="Normal"/>
               <w:jc w:val="right"/>
               <w:pBdr>
                 <w:bottom w:val="none" w:sz="0" w:space="0" w:color="000000"/>
@@ -17987,7 +17698,6 @@
           </w:tcPr>
           <w:p>
             <w:pPr>
-              <w:pStyle w:val="Normal"/>
               <w:jc w:val="right"/>
               <w:pBdr>
                 <w:bottom w:val="none" w:sz="0" w:space="0" w:color="000000"/>
@@ -18046,7 +17756,6 @@
           </w:tcPr>
           <w:p>
             <w:pPr>
-              <w:pStyle w:val="Normal"/>
               <w:jc w:val="left"/>
               <w:pBdr>
                 <w:bottom w:val="none" w:sz="0" w:space="0" w:color="000000"/>
@@ -18243,7 +17952,6 @@
           </w:tcPr>
           <w:p>
             <w:pPr>
-              <w:pStyle w:val="Normal"/>
               <w:jc w:val="right"/>
               <w:pBdr>
                 <w:bottom w:val="none" w:sz="0" w:space="0" w:color="000000"/>
@@ -18296,7 +18004,6 @@
           </w:tcPr>
           <w:p>
             <w:pPr>
-              <w:pStyle w:val="Normal"/>
               <w:jc w:val="right"/>
               <w:pBdr>
                 <w:bottom w:val="none" w:sz="0" w:space="0" w:color="000000"/>
@@ -18349,7 +18056,6 @@
           </w:tcPr>
           <w:p>
             <w:pPr>
-              <w:pStyle w:val="Normal"/>
               <w:jc w:val="right"/>
               <w:pBdr>
                 <w:bottom w:val="none" w:sz="0" w:space="0" w:color="000000"/>
@@ -18402,7 +18108,6 @@
           </w:tcPr>
           <w:p>
             <w:pPr>
-              <w:pStyle w:val="Normal"/>
               <w:jc w:val="right"/>
               <w:pBdr>
                 <w:bottom w:val="none" w:sz="0" w:space="0" w:color="000000"/>
@@ -18455,7 +18160,6 @@
           </w:tcPr>
           <w:p>
             <w:pPr>
-              <w:pStyle w:val="Normal"/>
               <w:jc w:val="right"/>
               <w:pBdr>
                 <w:bottom w:val="none" w:sz="0" w:space="0" w:color="000000"/>
@@ -18508,7 +18212,6 @@
           </w:tcPr>
           <w:p>
             <w:pPr>
-              <w:pStyle w:val="Normal"/>
               <w:jc w:val="right"/>
               <w:pBdr>
                 <w:bottom w:val="none" w:sz="0" w:space="0" w:color="000000"/>
@@ -18561,7 +18264,6 @@
           </w:tcPr>
           <w:p>
             <w:pPr>
-              <w:pStyle w:val="Normal"/>
               <w:jc w:val="right"/>
               <w:pBdr>
                 <w:bottom w:val="none" w:sz="0" w:space="0" w:color="000000"/>
@@ -18614,7 +18316,6 @@
           </w:tcPr>
           <w:p>
             <w:pPr>
-              <w:pStyle w:val="Normal"/>
               <w:jc w:val="right"/>
               <w:pBdr>
                 <w:bottom w:val="none" w:sz="0" w:space="0" w:color="000000"/>
@@ -18667,7 +18368,6 @@
           </w:tcPr>
           <w:p>
             <w:pPr>
-              <w:pStyle w:val="Normal"/>
               <w:jc w:val="right"/>
               <w:pBdr>
                 <w:bottom w:val="none" w:sz="0" w:space="0" w:color="000000"/>
@@ -18726,7 +18426,6 @@
           </w:tcPr>
           <w:p>
             <w:pPr>
-              <w:pStyle w:val="Normal"/>
               <w:jc w:val="left"/>
               <w:pBdr>
                 <w:bottom w:val="none" w:sz="0" w:space="0" w:color="000000"/>
@@ -18899,7 +18598,6 @@
           </w:tcPr>
           <w:p>
             <w:pPr>
-              <w:pStyle w:val="Normal"/>
               <w:jc w:val="right"/>
               <w:pBdr>
                 <w:bottom w:val="none" w:sz="0" w:space="0" w:color="000000"/>
@@ -18952,7 +18650,6 @@
           </w:tcPr>
           <w:p>
             <w:pPr>
-              <w:pStyle w:val="Normal"/>
               <w:jc w:val="right"/>
               <w:pBdr>
                 <w:bottom w:val="none" w:sz="0" w:space="0" w:color="000000"/>
@@ -19005,7 +18702,6 @@
           </w:tcPr>
           <w:p>
             <w:pPr>
-              <w:pStyle w:val="Normal"/>
               <w:jc w:val="right"/>
               <w:pBdr>
                 <w:bottom w:val="none" w:sz="0" w:space="0" w:color="000000"/>
@@ -19058,7 +18754,6 @@
           </w:tcPr>
           <w:p>
             <w:pPr>
-              <w:pStyle w:val="Normal"/>
               <w:jc w:val="right"/>
               <w:pBdr>
                 <w:bottom w:val="none" w:sz="0" w:space="0" w:color="000000"/>
@@ -19111,7 +18806,6 @@
           </w:tcPr>
           <w:p>
             <w:pPr>
-              <w:pStyle w:val="Normal"/>
               <w:jc w:val="right"/>
               <w:pBdr>
                 <w:bottom w:val="none" w:sz="0" w:space="0" w:color="000000"/>
@@ -19164,7 +18858,6 @@
           </w:tcPr>
           <w:p>
             <w:pPr>
-              <w:pStyle w:val="Normal"/>
               <w:jc w:val="right"/>
               <w:pBdr>
                 <w:bottom w:val="none" w:sz="0" w:space="0" w:color="000000"/>
@@ -19217,7 +18910,6 @@
           </w:tcPr>
           <w:p>
             <w:pPr>
-              <w:pStyle w:val="Normal"/>
               <w:jc w:val="right"/>
               <w:pBdr>
                 <w:bottom w:val="none" w:sz="0" w:space="0" w:color="000000"/>
@@ -19270,7 +18962,6 @@
           </w:tcPr>
           <w:p>
             <w:pPr>
-              <w:pStyle w:val="Normal"/>
               <w:jc w:val="right"/>
               <w:pBdr>
                 <w:bottom w:val="none" w:sz="0" w:space="0" w:color="000000"/>
@@ -19323,7 +19014,6 @@
           </w:tcPr>
           <w:p>
             <w:pPr>
-              <w:pStyle w:val="Normal"/>
               <w:jc w:val="right"/>
               <w:pBdr>
                 <w:bottom w:val="none" w:sz="0" w:space="0" w:color="000000"/>
@@ -19382,7 +19072,6 @@
           </w:tcPr>
           <w:p>
             <w:pPr>
-              <w:pStyle w:val="Normal"/>
               <w:jc w:val="left"/>
               <w:pBdr>
                 <w:bottom w:val="none" w:sz="0" w:space="0" w:color="000000"/>
@@ -19651,7 +19340,6 @@
           </w:tcPr>
           <w:p>
             <w:pPr>
-              <w:pStyle w:val="Normal"/>
               <w:jc w:val="right"/>
               <w:pBdr>
                 <w:bottom w:val="none" w:sz="0" w:space="0" w:color="000000"/>
@@ -19704,7 +19392,6 @@
           </w:tcPr>
           <w:p>
             <w:pPr>
-              <w:pStyle w:val="Normal"/>
               <w:jc w:val="right"/>
               <w:pBdr>
                 <w:bottom w:val="none" w:sz="0" w:space="0" w:color="000000"/>
@@ -19757,7 +19444,6 @@
           </w:tcPr>
           <w:p>
             <w:pPr>
-              <w:pStyle w:val="Normal"/>
               <w:jc w:val="right"/>
               <w:pBdr>
                 <w:bottom w:val="none" w:sz="0" w:space="0" w:color="000000"/>
@@ -19810,7 +19496,6 @@
           </w:tcPr>
           <w:p>
             <w:pPr>
-              <w:pStyle w:val="Normal"/>
               <w:jc w:val="right"/>
               <w:pBdr>
                 <w:bottom w:val="none" w:sz="0" w:space="0" w:color="000000"/>
@@ -19863,7 +19548,6 @@
           </w:tcPr>
           <w:p>
             <w:pPr>
-              <w:pStyle w:val="Normal"/>
               <w:jc w:val="right"/>
               <w:pBdr>
                 <w:bottom w:val="none" w:sz="0" w:space="0" w:color="000000"/>
@@ -19916,7 +19600,6 @@
           </w:tcPr>
           <w:p>
             <w:pPr>
-              <w:pStyle w:val="Normal"/>
               <w:jc w:val="right"/>
               <w:pBdr>
                 <w:bottom w:val="none" w:sz="0" w:space="0" w:color="000000"/>
@@ -19969,7 +19652,6 @@
           </w:tcPr>
           <w:p>
             <w:pPr>
-              <w:pStyle w:val="Normal"/>
               <w:jc w:val="right"/>
               <w:pBdr>
                 <w:bottom w:val="none" w:sz="0" w:space="0" w:color="000000"/>
@@ -20022,7 +19704,6 @@
           </w:tcPr>
           <w:p>
             <w:pPr>
-              <w:pStyle w:val="Normal"/>
               <w:jc w:val="right"/>
               <w:pBdr>
                 <w:bottom w:val="none" w:sz="0" w:space="0" w:color="000000"/>
@@ -20075,7 +19756,6 @@
           </w:tcPr>
           <w:p>
             <w:pPr>
-              <w:pStyle w:val="Normal"/>
               <w:jc w:val="right"/>
               <w:pBdr>
                 <w:bottom w:val="none" w:sz="0" w:space="0" w:color="000000"/>
@@ -20134,7 +19814,6 @@
           </w:tcPr>
           <w:p>
             <w:pPr>
-              <w:pStyle w:val="Normal"/>
               <w:jc w:val="left"/>
               <w:pBdr>
                 <w:bottom w:val="none" w:sz="0" w:space="0" w:color="000000"/>
@@ -20331,7 +20010,6 @@
           </w:tcPr>
           <w:p>
             <w:pPr>
-              <w:pStyle w:val="Normal"/>
               <w:jc w:val="right"/>
               <w:pBdr>
                 <w:bottom w:val="none" w:sz="0" w:space="0" w:color="000000"/>
@@ -20384,7 +20062,6 @@
           </w:tcPr>
           <w:p>
             <w:pPr>
-              <w:pStyle w:val="Normal"/>
               <w:jc w:val="right"/>
               <w:pBdr>
                 <w:bottom w:val="none" w:sz="0" w:space="0" w:color="000000"/>
@@ -20437,7 +20114,6 @@
           </w:tcPr>
           <w:p>
             <w:pPr>
-              <w:pStyle w:val="Normal"/>
               <w:jc w:val="right"/>
               <w:pBdr>
                 <w:bottom w:val="none" w:sz="0" w:space="0" w:color="000000"/>
@@ -20490,7 +20166,6 @@
           </w:tcPr>
           <w:p>
             <w:pPr>
-              <w:pStyle w:val="Normal"/>
               <w:jc w:val="right"/>
               <w:pBdr>
                 <w:bottom w:val="none" w:sz="0" w:space="0" w:color="000000"/>
@@ -20543,7 +20218,6 @@
           </w:tcPr>
           <w:p>
             <w:pPr>
-              <w:pStyle w:val="Normal"/>
               <w:jc w:val="right"/>
               <w:pBdr>
                 <w:bottom w:val="none" w:sz="0" w:space="0" w:color="000000"/>
@@ -20596,7 +20270,6 @@
           </w:tcPr>
           <w:p>
             <w:pPr>
-              <w:pStyle w:val="Normal"/>
               <w:jc w:val="right"/>
               <w:pBdr>
                 <w:bottom w:val="none" w:sz="0" w:space="0" w:color="000000"/>
@@ -20649,7 +20322,6 @@
           </w:tcPr>
           <w:p>
             <w:pPr>
-              <w:pStyle w:val="Normal"/>
               <w:jc w:val="right"/>
               <w:pBdr>
                 <w:bottom w:val="none" w:sz="0" w:space="0" w:color="000000"/>
@@ -20702,7 +20374,6 @@
           </w:tcPr>
           <w:p>
             <w:pPr>
-              <w:pStyle w:val="Normal"/>
               <w:jc w:val="right"/>
               <w:pBdr>
                 <w:bottom w:val="none" w:sz="0" w:space="0" w:color="000000"/>
@@ -20755,7 +20426,6 @@
           </w:tcPr>
           <w:p>
             <w:pPr>
-              <w:pStyle w:val="Normal"/>
               <w:jc w:val="right"/>
               <w:pBdr>
                 <w:bottom w:val="none" w:sz="0" w:space="0" w:color="000000"/>
@@ -20814,7 +20484,6 @@
           </w:tcPr>
           <w:p>
             <w:pPr>
-              <w:pStyle w:val="Normal"/>
               <w:jc w:val="left"/>
               <w:pBdr>
                 <w:bottom w:val="none" w:sz="0" w:space="0" w:color="000000"/>
@@ -20987,7 +20656,6 @@
           </w:tcPr>
           <w:p>
             <w:pPr>
-              <w:pStyle w:val="Normal"/>
               <w:jc w:val="right"/>
               <w:pBdr>
                 <w:bottom w:val="none" w:sz="0" w:space="0" w:color="000000"/>
@@ -21040,7 +20708,6 @@
           </w:tcPr>
           <w:p>
             <w:pPr>
-              <w:pStyle w:val="Normal"/>
               <w:jc w:val="right"/>
               <w:pBdr>
                 <w:bottom w:val="none" w:sz="0" w:space="0" w:color="000000"/>
@@ -21093,7 +20760,6 @@
           </w:tcPr>
           <w:p>
             <w:pPr>
-              <w:pStyle w:val="Normal"/>
               <w:jc w:val="right"/>
               <w:pBdr>
                 <w:bottom w:val="none" w:sz="0" w:space="0" w:color="000000"/>
@@ -21146,7 +20812,6 @@
           </w:tcPr>
           <w:p>
             <w:pPr>
-              <w:pStyle w:val="Normal"/>
               <w:jc w:val="right"/>
               <w:pBdr>
                 <w:bottom w:val="none" w:sz="0" w:space="0" w:color="000000"/>
@@ -21199,7 +20864,6 @@
           </w:tcPr>
           <w:p>
             <w:pPr>
-              <w:pStyle w:val="Normal"/>
               <w:jc w:val="right"/>
               <w:pBdr>
                 <w:bottom w:val="none" w:sz="0" w:space="0" w:color="000000"/>
@@ -21252,7 +20916,6 @@
           </w:tcPr>
           <w:p>
             <w:pPr>
-              <w:pStyle w:val="Normal"/>
               <w:jc w:val="right"/>
               <w:pBdr>
                 <w:bottom w:val="none" w:sz="0" w:space="0" w:color="000000"/>
@@ -21305,7 +20968,6 @@
           </w:tcPr>
           <w:p>
             <w:pPr>
-              <w:pStyle w:val="Normal"/>
               <w:jc w:val="right"/>
               <w:pBdr>
                 <w:bottom w:val="none" w:sz="0" w:space="0" w:color="000000"/>
@@ -21358,7 +21020,6 @@
           </w:tcPr>
           <w:p>
             <w:pPr>
-              <w:pStyle w:val="Normal"/>
               <w:jc w:val="right"/>
               <w:pBdr>
                 <w:bottom w:val="none" w:sz="0" w:space="0" w:color="000000"/>
@@ -21411,7 +21072,6 @@
           </w:tcPr>
           <w:p>
             <w:pPr>
-              <w:pStyle w:val="Normal"/>
               <w:jc w:val="right"/>
               <w:pBdr>
                 <w:bottom w:val="none" w:sz="0" w:space="0" w:color="000000"/>
@@ -21470,7 +21130,6 @@
           </w:tcPr>
           <w:p>
             <w:pPr>
-              <w:pStyle w:val="Normal"/>
               <w:jc w:val="left"/>
               <w:pBdr>
                 <w:bottom w:val="none" w:sz="0" w:space="0" w:color="000000"/>
@@ -21595,7 +21254,6 @@
           </w:tcPr>
           <w:p>
             <w:pPr>
-              <w:pStyle w:val="Normal"/>
               <w:jc w:val="right"/>
               <w:pBdr>
                 <w:bottom w:val="none" w:sz="0" w:space="0" w:color="000000"/>
@@ -21648,7 +21306,6 @@
           </w:tcPr>
           <w:p>
             <w:pPr>
-              <w:pStyle w:val="Normal"/>
               <w:jc w:val="right"/>
               <w:pBdr>
                 <w:bottom w:val="none" w:sz="0" w:space="0" w:color="000000"/>
@@ -21701,7 +21358,6 @@
           </w:tcPr>
           <w:p>
             <w:pPr>
-              <w:pStyle w:val="Normal"/>
               <w:jc w:val="right"/>
               <w:pBdr>
                 <w:bottom w:val="none" w:sz="0" w:space="0" w:color="000000"/>
@@ -21754,7 +21410,6 @@
           </w:tcPr>
           <w:p>
             <w:pPr>
-              <w:pStyle w:val="Normal"/>
               <w:jc w:val="right"/>
               <w:pBdr>
                 <w:bottom w:val="none" w:sz="0" w:space="0" w:color="000000"/>
@@ -21807,7 +21462,6 @@
           </w:tcPr>
           <w:p>
             <w:pPr>
-              <w:pStyle w:val="Normal"/>
               <w:jc w:val="right"/>
               <w:pBdr>
                 <w:bottom w:val="none" w:sz="0" w:space="0" w:color="000000"/>
@@ -21860,7 +21514,6 @@
           </w:tcPr>
           <w:p>
             <w:pPr>
-              <w:pStyle w:val="Normal"/>
               <w:jc w:val="right"/>
               <w:pBdr>
                 <w:bottom w:val="none" w:sz="0" w:space="0" w:color="000000"/>
@@ -21913,7 +21566,6 @@
           </w:tcPr>
           <w:p>
             <w:pPr>
-              <w:pStyle w:val="Normal"/>
               <w:jc w:val="right"/>
               <w:pBdr>
                 <w:bottom w:val="none" w:sz="0" w:space="0" w:color="000000"/>
@@ -21966,7 +21618,6 @@
           </w:tcPr>
           <w:p>
             <w:pPr>
-              <w:pStyle w:val="Normal"/>
               <w:jc w:val="right"/>
               <w:pBdr>
                 <w:bottom w:val="none" w:sz="0" w:space="0" w:color="000000"/>
@@ -22019,7 +21670,6 @@
           </w:tcPr>
           <w:p>
             <w:pPr>
-              <w:pStyle w:val="Normal"/>
               <w:jc w:val="right"/>
               <w:pBdr>
                 <w:bottom w:val="none" w:sz="0" w:space="0" w:color="000000"/>
@@ -22078,7 +21728,6 @@
           </w:tcPr>
           <w:p>
             <w:pPr>
-              <w:pStyle w:val="Normal"/>
               <w:jc w:val="left"/>
               <w:pBdr>
                 <w:bottom w:val="none" w:sz="0" w:space="0" w:color="000000"/>
@@ -22203,7 +21852,6 @@
           </w:tcPr>
           <w:p>
             <w:pPr>
-              <w:pStyle w:val="Normal"/>
               <w:jc w:val="right"/>
               <w:pBdr>
                 <w:bottom w:val="none" w:sz="0" w:space="0" w:color="000000"/>
@@ -22256,7 +21904,6 @@
           </w:tcPr>
           <w:p>
             <w:pPr>
-              <w:pStyle w:val="Normal"/>
               <w:jc w:val="right"/>
               <w:pBdr>
                 <w:bottom w:val="none" w:sz="0" w:space="0" w:color="000000"/>
@@ -22309,7 +21956,6 @@
           </w:tcPr>
           <w:p>
             <w:pPr>
-              <w:pStyle w:val="Normal"/>
               <w:jc w:val="right"/>
               <w:pBdr>
                 <w:bottom w:val="none" w:sz="0" w:space="0" w:color="000000"/>
@@ -22362,7 +22008,6 @@
           </w:tcPr>
           <w:p>
             <w:pPr>
-              <w:pStyle w:val="Normal"/>
               <w:jc w:val="right"/>
               <w:pBdr>
                 <w:bottom w:val="none" w:sz="0" w:space="0" w:color="000000"/>
@@ -22415,7 +22060,6 @@
           </w:tcPr>
           <w:p>
             <w:pPr>
-              <w:pStyle w:val="Normal"/>
               <w:jc w:val="right"/>
               <w:pBdr>
                 <w:bottom w:val="none" w:sz="0" w:space="0" w:color="000000"/>
@@ -22468,7 +22112,6 @@
           </w:tcPr>
           <w:p>
             <w:pPr>
-              <w:pStyle w:val="Normal"/>
               <w:jc w:val="right"/>
               <w:pBdr>
                 <w:bottom w:val="none" w:sz="0" w:space="0" w:color="000000"/>
@@ -22521,7 +22164,6 @@
           </w:tcPr>
           <w:p>
             <w:pPr>
-              <w:pStyle w:val="Normal"/>
               <w:jc w:val="right"/>
               <w:pBdr>
                 <w:bottom w:val="none" w:sz="0" w:space="0" w:color="000000"/>
@@ -22574,7 +22216,6 @@
           </w:tcPr>
           <w:p>
             <w:pPr>
-              <w:pStyle w:val="Normal"/>
               <w:jc w:val="right"/>
               <w:pBdr>
                 <w:bottom w:val="none" w:sz="0" w:space="0" w:color="000000"/>
@@ -22627,7 +22268,6 @@
           </w:tcPr>
           <w:p>
             <w:pPr>
-              <w:pStyle w:val="Normal"/>
               <w:jc w:val="right"/>
               <w:pBdr>
                 <w:bottom w:val="none" w:sz="0" w:space="0" w:color="000000"/>
@@ -22686,7 +22326,6 @@
           </w:tcPr>
           <w:p>
             <w:pPr>
-              <w:pStyle w:val="Normal"/>
               <w:jc w:val="left"/>
               <w:pBdr>
                 <w:bottom w:val="none" w:sz="0" w:space="0" w:color="000000"/>
@@ -22811,7 +22450,6 @@
           </w:tcPr>
           <w:p>
             <w:pPr>
-              <w:pStyle w:val="Normal"/>
               <w:jc w:val="right"/>
               <w:pBdr>
                 <w:bottom w:val="none" w:sz="0" w:space="0" w:color="000000"/>
@@ -22864,7 +22502,6 @@
           </w:tcPr>
           <w:p>
             <w:pPr>
-              <w:pStyle w:val="Normal"/>
               <w:jc w:val="right"/>
               <w:pBdr>
                 <w:bottom w:val="none" w:sz="0" w:space="0" w:color="000000"/>
@@ -22917,7 +22554,6 @@
           </w:tcPr>
           <w:p>
             <w:pPr>
-              <w:pStyle w:val="Normal"/>
               <w:jc w:val="right"/>
               <w:pBdr>
                 <w:bottom w:val="none" w:sz="0" w:space="0" w:color="000000"/>
@@ -22970,7 +22606,6 @@
           </w:tcPr>
           <w:p>
             <w:pPr>
-              <w:pStyle w:val="Normal"/>
               <w:jc w:val="right"/>
               <w:pBdr>
                 <w:bottom w:val="none" w:sz="0" w:space="0" w:color="000000"/>
@@ -23023,7 +22658,6 @@
           </w:tcPr>
           <w:p>
             <w:pPr>
-              <w:pStyle w:val="Normal"/>
               <w:jc w:val="right"/>
               <w:pBdr>
                 <w:bottom w:val="none" w:sz="0" w:space="0" w:color="000000"/>
@@ -23076,7 +22710,6 @@
           </w:tcPr>
           <w:p>
             <w:pPr>
-              <w:pStyle w:val="Normal"/>
               <w:jc w:val="right"/>
               <w:pBdr>
                 <w:bottom w:val="none" w:sz="0" w:space="0" w:color="000000"/>
@@ -23129,7 +22762,6 @@
           </w:tcPr>
           <w:p>
             <w:pPr>
-              <w:pStyle w:val="Normal"/>
               <w:jc w:val="right"/>
               <w:pBdr>
                 <w:bottom w:val="none" w:sz="0" w:space="0" w:color="000000"/>
@@ -23182,7 +22814,6 @@
           </w:tcPr>
           <w:p>
             <w:pPr>
-              <w:pStyle w:val="Normal"/>
               <w:jc w:val="right"/>
               <w:pBdr>
                 <w:bottom w:val="none" w:sz="0" w:space="0" w:color="000000"/>
@@ -23235,7 +22866,6 @@
           </w:tcPr>
           <w:p>
             <w:pPr>
-              <w:pStyle w:val="Normal"/>
               <w:jc w:val="right"/>
               <w:pBdr>
                 <w:bottom w:val="none" w:sz="0" w:space="0" w:color="000000"/>
@@ -23294,7 +22924,6 @@
           </w:tcPr>
           <w:p>
             <w:pPr>
-              <w:pStyle w:val="Normal"/>
               <w:jc w:val="left"/>
               <w:pBdr>
                 <w:bottom w:val="none" w:sz="0" w:space="0" w:color="000000"/>
@@ -23419,7 +23048,6 @@
           </w:tcPr>
           <w:p>
             <w:pPr>
-              <w:pStyle w:val="Normal"/>
               <w:jc w:val="right"/>
               <w:pBdr>
                 <w:bottom w:val="none" w:sz="0" w:space="0" w:color="000000"/>
@@ -23472,7 +23100,6 @@
           </w:tcPr>
           <w:p>
             <w:pPr>
-              <w:pStyle w:val="Normal"/>
               <w:jc w:val="right"/>
               <w:pBdr>
                 <w:bottom w:val="none" w:sz="0" w:space="0" w:color="000000"/>
@@ -23525,7 +23152,6 @@
           </w:tcPr>
           <w:p>
             <w:pPr>
-              <w:pStyle w:val="Normal"/>
               <w:jc w:val="right"/>
               <w:pBdr>
                 <w:bottom w:val="none" w:sz="0" w:space="0" w:color="000000"/>
@@ -23578,7 +23204,6 @@
           </w:tcPr>
           <w:p>
             <w:pPr>
-              <w:pStyle w:val="Normal"/>
               <w:jc w:val="right"/>
               <w:pBdr>
                 <w:bottom w:val="none" w:sz="0" w:space="0" w:color="000000"/>
@@ -23631,7 +23256,6 @@
           </w:tcPr>
           <w:p>
             <w:pPr>
-              <w:pStyle w:val="Normal"/>
               <w:jc w:val="right"/>
               <w:pBdr>
                 <w:bottom w:val="none" w:sz="0" w:space="0" w:color="000000"/>
@@ -23684,7 +23308,6 @@
           </w:tcPr>
           <w:p>
             <w:pPr>
-              <w:pStyle w:val="Normal"/>
               <w:jc w:val="right"/>
               <w:pBdr>
                 <w:bottom w:val="none" w:sz="0" w:space="0" w:color="000000"/>
@@ -23737,7 +23360,6 @@
           </w:tcPr>
           <w:p>
             <w:pPr>
-              <w:pStyle w:val="Normal"/>
               <w:jc w:val="right"/>
               <w:pBdr>
                 <w:bottom w:val="none" w:sz="0" w:space="0" w:color="000000"/>
@@ -23790,7 +23412,6 @@
           </w:tcPr>
           <w:p>
             <w:pPr>
-              <w:pStyle w:val="Normal"/>
               <w:jc w:val="right"/>
               <w:pBdr>
                 <w:bottom w:val="none" w:sz="0" w:space="0" w:color="000000"/>
@@ -23843,7 +23464,6 @@
           </w:tcPr>
           <w:p>
             <w:pPr>
-              <w:pStyle w:val="Normal"/>
               <w:jc w:val="right"/>
               <w:pBdr>
                 <w:bottom w:val="none" w:sz="0" w:space="0" w:color="000000"/>
@@ -23902,7 +23522,6 @@
           </w:tcPr>
           <w:p>
             <w:pPr>
-              <w:pStyle w:val="Normal"/>
               <w:jc w:val="left"/>
               <w:pBdr>
                 <w:bottom w:val="none" w:sz="0" w:space="0" w:color="000000"/>
@@ -24003,7 +23622,6 @@
           </w:tcPr>
           <w:p>
             <w:pPr>
-              <w:pStyle w:val="Normal"/>
               <w:jc w:val="right"/>
               <w:pBdr>
                 <w:bottom w:val="none" w:sz="0" w:space="0" w:color="000000"/>
@@ -24056,7 +23674,6 @@
           </w:tcPr>
           <w:p>
             <w:pPr>
-              <w:pStyle w:val="Normal"/>
               <w:jc w:val="right"/>
               <w:pBdr>
                 <w:bottom w:val="none" w:sz="0" w:space="0" w:color="000000"/>
@@ -24109,7 +23726,6 @@
           </w:tcPr>
           <w:p>
             <w:pPr>
-              <w:pStyle w:val="Normal"/>
               <w:jc w:val="right"/>
               <w:pBdr>
                 <w:bottom w:val="none" w:sz="0" w:space="0" w:color="000000"/>
@@ -24162,7 +23778,6 @@
           </w:tcPr>
           <w:p>
             <w:pPr>
-              <w:pStyle w:val="Normal"/>
               <w:jc w:val="right"/>
               <w:pBdr>
                 <w:bottom w:val="none" w:sz="0" w:space="0" w:color="000000"/>
@@ -24215,7 +23830,6 @@
           </w:tcPr>
           <w:p>
             <w:pPr>
-              <w:pStyle w:val="Normal"/>
               <w:jc w:val="right"/>
               <w:pBdr>
                 <w:bottom w:val="none" w:sz="0" w:space="0" w:color="000000"/>
@@ -24268,7 +23882,6 @@
           </w:tcPr>
           <w:p>
             <w:pPr>
-              <w:pStyle w:val="Normal"/>
               <w:jc w:val="right"/>
               <w:pBdr>
                 <w:bottom w:val="none" w:sz="0" w:space="0" w:color="000000"/>
@@ -24321,7 +23934,6 @@
           </w:tcPr>
           <w:p>
             <w:pPr>
-              <w:pStyle w:val="Normal"/>
               <w:jc w:val="right"/>
               <w:pBdr>
                 <w:bottom w:val="none" w:sz="0" w:space="0" w:color="000000"/>
@@ -24374,7 +23986,6 @@
           </w:tcPr>
           <w:p>
             <w:pPr>
-              <w:pStyle w:val="Normal"/>
               <w:jc w:val="right"/>
               <w:pBdr>
                 <w:bottom w:val="none" w:sz="0" w:space="0" w:color="000000"/>
@@ -24427,7 +24038,6 @@
           </w:tcPr>
           <w:p>
             <w:pPr>
-              <w:pStyle w:val="Normal"/>
               <w:jc w:val="right"/>
               <w:pBdr>
                 <w:bottom w:val="none" w:sz="0" w:space="0" w:color="000000"/>
@@ -24486,7 +24096,6 @@
           </w:tcPr>
           <w:p>
             <w:pPr>
-              <w:pStyle w:val="Normal"/>
               <w:jc w:val="left"/>
               <w:pBdr>
                 <w:bottom w:val="none" w:sz="0" w:space="0" w:color="000000"/>
@@ -24635,7 +24244,6 @@
           </w:tcPr>
           <w:p>
             <w:pPr>
-              <w:pStyle w:val="Normal"/>
               <w:jc w:val="right"/>
               <w:pBdr>
                 <w:bottom w:val="none" w:sz="0" w:space="0" w:color="000000"/>
@@ -24688,7 +24296,6 @@
           </w:tcPr>
           <w:p>
             <w:pPr>
-              <w:pStyle w:val="Normal"/>
               <w:jc w:val="right"/>
               <w:pBdr>
                 <w:bottom w:val="none" w:sz="0" w:space="0" w:color="000000"/>
@@ -24741,7 +24348,6 @@
           </w:tcPr>
           <w:p>
             <w:pPr>
-              <w:pStyle w:val="Normal"/>
               <w:jc w:val="right"/>
               <w:pBdr>
                 <w:bottom w:val="none" w:sz="0" w:space="0" w:color="000000"/>
@@ -24794,7 +24400,6 @@
           </w:tcPr>
           <w:p>
             <w:pPr>
-              <w:pStyle w:val="Normal"/>
               <w:jc w:val="right"/>
               <w:pBdr>
                 <w:bottom w:val="none" w:sz="0" w:space="0" w:color="000000"/>
@@ -24847,7 +24452,6 @@
           </w:tcPr>
           <w:p>
             <w:pPr>
-              <w:pStyle w:val="Normal"/>
               <w:jc w:val="right"/>
               <w:pBdr>
                 <w:bottom w:val="none" w:sz="0" w:space="0" w:color="000000"/>
@@ -24900,7 +24504,6 @@
           </w:tcPr>
           <w:p>
             <w:pPr>
-              <w:pStyle w:val="Normal"/>
               <w:jc w:val="right"/>
               <w:pBdr>
                 <w:bottom w:val="none" w:sz="0" w:space="0" w:color="000000"/>
@@ -24953,7 +24556,6 @@
           </w:tcPr>
           <w:p>
             <w:pPr>
-              <w:pStyle w:val="Normal"/>
               <w:jc w:val="right"/>
               <w:pBdr>
                 <w:bottom w:val="none" w:sz="0" w:space="0" w:color="000000"/>
@@ -25006,7 +24608,6 @@
           </w:tcPr>
           <w:p>
             <w:pPr>
-              <w:pStyle w:val="Normal"/>
               <w:jc w:val="right"/>
               <w:pBdr>
                 <w:bottom w:val="none" w:sz="0" w:space="0" w:color="000000"/>
@@ -25059,7 +24660,6 @@
           </w:tcPr>
           <w:p>
             <w:pPr>
-              <w:pStyle w:val="Normal"/>
               <w:jc w:val="right"/>
               <w:pBdr>
                 <w:bottom w:val="none" w:sz="0" w:space="0" w:color="000000"/>

</xml_diff>